<commit_message>
android sdl build update
</commit_message>
<xml_diff>
--- a/sdl_core/doc_for_design/Android sdl环境配置与编译.docx
+++ b/sdl_core/doc_for_design/Android sdl环境配置与编译.docx
@@ -22,8 +22,6 @@
         </w:rPr>
         <w:t>开发环境配置</w:t>
       </w:r>
-      <w:bookmarkStart w:id="0" w:name="_GoBack"/>
-      <w:bookmarkEnd w:id="0"/>
     </w:p>
     <w:p>
       <w:pPr>
@@ -43,14 +41,14 @@
           <w:rFonts w:hint="eastAsia"/>
           <w:b/>
         </w:rPr>
-        <w:t>Android NDK</w:t>
+        <w:t>Linux</w:t>
       </w:r>
       <w:r>
         <w:rPr>
           <w:rFonts w:hint="eastAsia"/>
           <w:b/>
         </w:rPr>
-        <w:t>：</w:t>
+        <w:t>开发环境配置</w:t>
       </w:r>
     </w:p>
     <w:p>
@@ -62,214 +60,55 @@
         <w:rPr>
           <w:rFonts w:hint="eastAsia"/>
         </w:rPr>
-        <w:t>集成了</w:t>
-      </w:r>
-      <w:r>
-        <w:rPr>
-          <w:rFonts w:hint="eastAsia"/>
-        </w:rPr>
-        <w:t>android</w:t>
-      </w:r>
-      <w:r>
-        <w:rPr>
-          <w:rFonts w:hint="eastAsia"/>
-        </w:rPr>
-        <w:t>交叉编译器，针对不同版本</w:t>
-      </w:r>
-      <w:r>
-        <w:rPr>
-          <w:rFonts w:hint="eastAsia"/>
-        </w:rPr>
-        <w:t>android</w:t>
-      </w:r>
-      <w:r>
-        <w:rPr>
-          <w:rFonts w:hint="eastAsia"/>
-        </w:rPr>
-        <w:t>平台提供了相应的</w:t>
-      </w:r>
-      <w:proofErr w:type="spellStart"/>
-      <w:r>
-        <w:rPr>
-          <w:rFonts w:hint="eastAsia"/>
-        </w:rPr>
-        <w:t>gcc</w:t>
-      </w:r>
-      <w:proofErr w:type="spellEnd"/>
-      <w:r>
-        <w:rPr>
-          <w:rFonts w:hint="eastAsia"/>
-        </w:rPr>
-        <w:t>、</w:t>
-      </w:r>
-      <w:r>
-        <w:rPr>
-          <w:rFonts w:hint="eastAsia"/>
-        </w:rPr>
-        <w:t>g++</w:t>
-      </w:r>
-      <w:r>
-        <w:rPr>
-          <w:rFonts w:hint="eastAsia"/>
-        </w:rPr>
-        <w:t>、</w:t>
-      </w:r>
-      <w:proofErr w:type="spellStart"/>
-      <w:r>
-        <w:rPr>
-          <w:rFonts w:hint="eastAsia"/>
-        </w:rPr>
-        <w:t>ndk</w:t>
-      </w:r>
-      <w:proofErr w:type="spellEnd"/>
-      <w:r>
-        <w:rPr>
-          <w:rFonts w:hint="eastAsia"/>
-        </w:rPr>
-        <w:t>-build</w:t>
-      </w:r>
-      <w:r>
-        <w:rPr>
-          <w:rFonts w:hint="eastAsia"/>
-        </w:rPr>
-        <w:t>、</w:t>
-      </w:r>
-      <w:proofErr w:type="spellStart"/>
-      <w:r>
-        <w:rPr>
-          <w:rFonts w:hint="eastAsia"/>
-        </w:rPr>
-        <w:t>ndk-gdb</w:t>
-      </w:r>
-      <w:proofErr w:type="spellEnd"/>
-      <w:r>
-        <w:rPr>
-          <w:rFonts w:hint="eastAsia"/>
-        </w:rPr>
-        <w:t>等一系列编译和调试工具。</w:t>
-      </w:r>
-    </w:p>
-    <w:p>
-      <w:pPr>
-        <w:pStyle w:val="a3"/>
-        <w:ind w:left="357"/>
-      </w:pPr>
-      <w:r>
-        <w:rPr>
-          <w:rFonts w:hint="eastAsia"/>
-        </w:rPr>
-        <w:t>安装</w:t>
-      </w:r>
-      <w:proofErr w:type="spellStart"/>
-      <w:r>
-        <w:rPr>
-          <w:rFonts w:hint="eastAsia"/>
-        </w:rPr>
-        <w:t>ndk</w:t>
-      </w:r>
-      <w:proofErr w:type="spellEnd"/>
-      <w:r>
-        <w:rPr>
-          <w:rFonts w:hint="eastAsia"/>
-        </w:rPr>
-        <w:t>：</w:t>
-      </w:r>
-      <w:r>
-        <w:t xml:space="preserve"> </w:t>
-      </w:r>
-    </w:p>
-    <w:p>
-      <w:pPr>
-        <w:pStyle w:val="a3"/>
-        <w:ind w:left="357"/>
-      </w:pPr>
-      <w:proofErr w:type="gramStart"/>
-      <w:r>
-        <w:rPr>
-          <w:rFonts w:hint="eastAsia"/>
-        </w:rPr>
-        <w:t>官网下载</w:t>
-      </w:r>
-      <w:proofErr w:type="gramEnd"/>
-      <w:r>
-        <w:rPr>
-          <w:rFonts w:hint="eastAsia"/>
-        </w:rPr>
-        <w:t>地址：</w:t>
-      </w:r>
-      <w:r>
-        <w:fldChar w:fldCharType="begin"/>
-      </w:r>
-      <w:r>
-        <w:instrText xml:space="preserve"> HYPERLINK "</w:instrText>
-      </w:r>
-      <w:r>
-        <w:instrText>http://www.cnblogs.com/yaotong/archive/2011/01/25/1943615.html</w:instrText>
-      </w:r>
-      <w:r>
-        <w:instrText xml:space="preserve">" </w:instrText>
-      </w:r>
-      <w:r>
-        <w:fldChar w:fldCharType="separate"/>
-      </w:r>
-      <w:r>
-        <w:rPr>
-          <w:rStyle w:val="a4"/>
-        </w:rPr>
-        <w:t>http://www.cnblogs.com/yaotong/archive/2011/01/25/1943615.html</w:t>
-      </w:r>
-      <w:r>
-        <w:fldChar w:fldCharType="end"/>
-      </w:r>
-    </w:p>
-    <w:p>
-      <w:pPr>
-        <w:pStyle w:val="a3"/>
-        <w:ind w:left="357"/>
-      </w:pPr>
-      <w:r>
-        <w:rPr>
-          <w:rFonts w:hint="eastAsia"/>
-        </w:rPr>
-        <w:t>安装包选择：</w:t>
-      </w:r>
-    </w:p>
-    <w:p>
-      <w:pPr>
-        <w:pStyle w:val="a3"/>
-        <w:ind w:left="357"/>
-      </w:pPr>
-      <w:r>
-        <w:rPr>
-          <w:rFonts w:hint="eastAsia"/>
-        </w:rPr>
-        <w:t>选择安装</w:t>
-      </w:r>
-      <w:proofErr w:type="gramStart"/>
-      <w:r>
-        <w:rPr>
-          <w:rFonts w:hint="eastAsia"/>
-        </w:rPr>
-        <w:t>包需要</w:t>
-      </w:r>
-      <w:proofErr w:type="gramEnd"/>
-      <w:r>
-        <w:rPr>
-          <w:rFonts w:hint="eastAsia"/>
-        </w:rPr>
-        <w:t>注意</w:t>
-      </w:r>
-      <w:r>
-        <w:rPr>
-          <w:rFonts w:hint="eastAsia"/>
-        </w:rPr>
-        <w:t>几</w:t>
-      </w:r>
-      <w:r>
-        <w:rPr>
-          <w:rFonts w:hint="eastAsia"/>
-        </w:rPr>
-        <w:t>点：</w:t>
+        <w:t>如果是新</w:t>
+      </w:r>
+      <w:r>
+        <w:rPr>
+          <w:rFonts w:hint="eastAsia"/>
+        </w:rPr>
+        <w:t>安装的</w:t>
+      </w:r>
+      <w:r>
+        <w:rPr>
+          <w:rFonts w:hint="eastAsia"/>
+        </w:rPr>
+        <w:t xml:space="preserve">linux </w:t>
+      </w:r>
+      <w:r>
+        <w:rPr>
+          <w:rFonts w:hint="eastAsia"/>
+        </w:rPr>
+        <w:t>系统，下面的工具都需要安装。</w:t>
+      </w:r>
+      <w:r>
+        <w:rPr>
+          <w:rFonts w:hint="eastAsia"/>
+        </w:rPr>
+        <w:t>后面的所有指令都有</w:t>
+      </w:r>
+      <w:r>
+        <w:rPr>
+          <w:rFonts w:hint="eastAsia"/>
+        </w:rPr>
+        <w:t xml:space="preserve">sudo </w:t>
+      </w:r>
+      <w:r>
+        <w:rPr>
+          <w:rFonts w:hint="eastAsia"/>
+        </w:rPr>
+        <w:t>表示使用</w:t>
+      </w:r>
+      <w:r>
+        <w:rPr>
+          <w:rFonts w:hint="eastAsia"/>
+        </w:rPr>
+        <w:t>root</w:t>
+      </w:r>
+      <w:r>
+        <w:rPr>
+          <w:rFonts w:hint="eastAsia"/>
+        </w:rPr>
+        <w:t>权限执行指令。</w:t>
       </w:r>
     </w:p>
     <w:p>
@@ -280,135 +119,18 @@
           <w:numId w:val="4"/>
         </w:numPr>
         <w:ind w:firstLineChars="0"/>
-      </w:pPr>
-      <w:r>
-        <w:t>A</w:t>
-      </w:r>
-      <w:r>
-        <w:rPr>
-          <w:rFonts w:hint="eastAsia"/>
-        </w:rPr>
-        <w:t>ndroid</w:t>
-      </w:r>
-      <w:r>
-        <w:rPr>
-          <w:rFonts w:hint="eastAsia"/>
-        </w:rPr>
-        <w:t>手机是</w:t>
-      </w:r>
-      <w:r>
-        <w:rPr>
-          <w:rFonts w:hint="eastAsia"/>
-        </w:rPr>
-        <w:t>32</w:t>
-      </w:r>
-      <w:r>
-        <w:rPr>
-          <w:rFonts w:hint="eastAsia"/>
-        </w:rPr>
-        <w:t>位还是</w:t>
-      </w:r>
-      <w:r>
-        <w:rPr>
-          <w:rFonts w:hint="eastAsia"/>
-        </w:rPr>
-        <w:t>64</w:t>
-      </w:r>
-      <w:r>
-        <w:rPr>
-          <w:rFonts w:hint="eastAsia"/>
-        </w:rPr>
-        <w:t>位，默认是</w:t>
-      </w:r>
-      <w:r>
-        <w:rPr>
-          <w:rFonts w:hint="eastAsia"/>
-        </w:rPr>
-        <w:t>32</w:t>
-      </w:r>
-      <w:r>
-        <w:rPr>
-          <w:rFonts w:hint="eastAsia"/>
-        </w:rPr>
-        <w:t>位，</w:t>
-      </w:r>
-      <w:r>
-        <w:rPr>
-          <w:rFonts w:hint="eastAsia"/>
-        </w:rPr>
-        <w:t>r9</w:t>
-      </w:r>
-      <w:r>
-        <w:rPr>
-          <w:rFonts w:hint="eastAsia"/>
-        </w:rPr>
-        <w:t>以前的只有</w:t>
-      </w:r>
-      <w:r>
-        <w:rPr>
-          <w:rFonts w:hint="eastAsia"/>
-        </w:rPr>
-        <w:t>32</w:t>
-      </w:r>
-      <w:r>
-        <w:rPr>
-          <w:rFonts w:hint="eastAsia"/>
-        </w:rPr>
-        <w:t>位，</w:t>
-      </w:r>
-      <w:r>
-        <w:rPr>
-          <w:rFonts w:hint="eastAsia"/>
-        </w:rPr>
-        <w:t>r10</w:t>
-      </w:r>
-      <w:r>
-        <w:rPr>
-          <w:rFonts w:hint="eastAsia"/>
-        </w:rPr>
-        <w:t>之后出现了</w:t>
-      </w:r>
-      <w:r>
-        <w:rPr>
-          <w:rFonts w:hint="eastAsia"/>
-        </w:rPr>
-        <w:t>64</w:t>
-      </w:r>
-      <w:r>
-        <w:rPr>
-          <w:rFonts w:hint="eastAsia"/>
-        </w:rPr>
-        <w:t>位的，需要注意</w:t>
-      </w:r>
-      <w:r>
-        <w:rPr>
-          <w:rFonts w:hint="eastAsia"/>
-        </w:rPr>
-        <w:t>,</w:t>
-      </w:r>
-      <w:r>
-        <w:rPr>
-          <w:rFonts w:hint="eastAsia"/>
-        </w:rPr>
-        <w:t>比如</w:t>
-      </w:r>
-      <w:r>
-        <w:rPr>
-          <w:rFonts w:hint="eastAsia"/>
-        </w:rPr>
-        <w:t>64</w:t>
-      </w:r>
-      <w:r>
-        <w:rPr>
-          <w:rFonts w:hint="eastAsia"/>
-        </w:rPr>
-        <w:t>位，则应该含有</w:t>
-      </w:r>
-      <w:r>
-        <w:rPr>
-          <w:rFonts w:hint="eastAsia"/>
-        </w:rPr>
-        <w:t>ndk64</w:t>
+        <w:rPr>
+          <w:rFonts w:hint="eastAsia"/>
+        </w:rPr>
+      </w:pPr>
+      <w:r>
+        <w:t>sudo</w:t>
+      </w:r>
+      <w:r>
+        <w:rPr>
+          <w:rFonts w:hint="eastAsia"/>
+        </w:rPr>
+        <w:t xml:space="preserve"> apt-get install doxygen mscgen lmodern</w:t>
       </w:r>
     </w:p>
     <w:p>
@@ -424,106 +146,10 @@
         <w:rPr>
           <w:rFonts w:hint="eastAsia"/>
         </w:rPr>
-        <w:t>从</w:t>
-      </w:r>
-      <w:r>
-        <w:rPr>
-          <w:rFonts w:hint="eastAsia"/>
-        </w:rPr>
-        <w:t>r6</w:t>
-      </w:r>
-      <w:r>
-        <w:rPr>
-          <w:rFonts w:hint="eastAsia"/>
-        </w:rPr>
-        <w:t>开始各版本分为</w:t>
-      </w:r>
-      <w:proofErr w:type="spellStart"/>
-      <w:r>
-        <w:rPr>
-          <w:rFonts w:hint="eastAsia"/>
-        </w:rPr>
-        <w:t>a,b,c,d</w:t>
-      </w:r>
-      <w:proofErr w:type="spellEnd"/>
-      <w:r>
-        <w:rPr>
-          <w:rFonts w:hint="eastAsia"/>
-        </w:rPr>
-        <w:t>系列，例如</w:t>
-      </w:r>
-      <w:r>
-        <w:rPr>
-          <w:rFonts w:hint="eastAsia"/>
-        </w:rPr>
-        <w:t>r9</w:t>
-      </w:r>
-      <w:r>
-        <w:rPr>
-          <w:rFonts w:hint="eastAsia"/>
-        </w:rPr>
-        <w:t>版本分为</w:t>
-      </w:r>
-      <w:r>
-        <w:rPr>
-          <w:rFonts w:hint="eastAsia"/>
-        </w:rPr>
-        <w:t>r9,r9b,r9c,r9d,</w:t>
-      </w:r>
-      <w:r>
-        <w:rPr>
-          <w:rFonts w:hint="eastAsia"/>
-        </w:rPr>
-        <w:t>一般选择</w:t>
-      </w:r>
-      <w:r>
-        <w:rPr>
-          <w:rFonts w:hint="eastAsia"/>
-        </w:rPr>
-        <w:t>r9</w:t>
-      </w:r>
-      <w:r>
-        <w:rPr>
-          <w:rFonts w:hint="eastAsia"/>
-        </w:rPr>
-        <w:t>或</w:t>
-      </w:r>
-      <w:r>
-        <w:rPr>
-          <w:rFonts w:hint="eastAsia"/>
-        </w:rPr>
-        <w:t>r10</w:t>
-      </w:r>
-      <w:r>
-        <w:rPr>
-          <w:rFonts w:hint="eastAsia"/>
-        </w:rPr>
-        <w:t>，</w:t>
-      </w:r>
-      <w:r>
-        <w:rPr>
-          <w:rFonts w:hint="eastAsia"/>
-        </w:rPr>
-        <w:t>r9d</w:t>
-      </w:r>
-      <w:r>
-        <w:rPr>
-          <w:rFonts w:hint="eastAsia"/>
-        </w:rPr>
-        <w:t>或</w:t>
-      </w:r>
-      <w:r>
-        <w:rPr>
-          <w:rFonts w:hint="eastAsia"/>
-        </w:rPr>
-        <w:t>r10d</w:t>
-      </w:r>
-      <w:r>
-        <w:rPr>
-          <w:rFonts w:hint="eastAsia"/>
-        </w:rPr>
-        <w:t>验证都存在一些问题</w:t>
-      </w:r>
+        <w:t>sudo apt-get install python</w:t>
+      </w:r>
+      <w:bookmarkStart w:id="0" w:name="_GoBack"/>
+      <w:bookmarkEnd w:id="0"/>
     </w:p>
     <w:p>
       <w:pPr>
@@ -538,275 +164,60 @@
         <w:rPr>
           <w:rFonts w:hint="eastAsia"/>
         </w:rPr>
-        <w:t>编译主机系统是什么系统，</w:t>
-      </w:r>
-      <w:r>
-        <w:rPr>
-          <w:rFonts w:hint="eastAsia"/>
-        </w:rPr>
-        <w:t>32</w:t>
-      </w:r>
-      <w:r>
-        <w:rPr>
-          <w:rFonts w:hint="eastAsia"/>
-        </w:rPr>
-        <w:t>位还是</w:t>
-      </w:r>
-      <w:r>
-        <w:rPr>
-          <w:rFonts w:hint="eastAsia"/>
-        </w:rPr>
-        <w:t>64</w:t>
-      </w:r>
-      <w:r>
-        <w:rPr>
-          <w:rFonts w:hint="eastAsia"/>
-        </w:rPr>
-        <w:t>位的</w:t>
-      </w:r>
-      <w:r>
-        <w:rPr>
-          <w:rFonts w:hint="eastAsia"/>
-        </w:rPr>
-        <w:t>，比如是</w:t>
-      </w:r>
-      <w:proofErr w:type="spellStart"/>
-      <w:r>
-        <w:rPr>
-          <w:rFonts w:hint="eastAsia"/>
-        </w:rPr>
-        <w:t>ubuntu</w:t>
-      </w:r>
-      <w:proofErr w:type="spellEnd"/>
-      <w:r>
-        <w:rPr>
-          <w:rFonts w:hint="eastAsia"/>
-        </w:rPr>
-        <w:t xml:space="preserve"> 64</w:t>
-      </w:r>
-      <w:r>
-        <w:rPr>
-          <w:rFonts w:hint="eastAsia"/>
-        </w:rPr>
-        <w:t>位机，则应该是</w:t>
-      </w:r>
-      <w:r>
-        <w:rPr>
-          <w:rFonts w:hint="eastAsia"/>
-        </w:rPr>
-        <w:t>linux-x86_64</w:t>
+        <w:t>sudo apt-get install gcc</w:t>
       </w:r>
     </w:p>
     <w:p>
       <w:pPr>
-        <w:ind w:left="777"/>
-      </w:pPr>
-      <w:r>
-        <w:rPr>
-          <w:rFonts w:hint="eastAsia"/>
-        </w:rPr>
-        <w:t>比如，下载以</w:t>
-      </w:r>
-      <w:r>
-        <w:rPr>
-          <w:rFonts w:hint="eastAsia"/>
-        </w:rPr>
-        <w:t>64</w:t>
-      </w:r>
-      <w:r>
-        <w:rPr>
-          <w:rFonts w:hint="eastAsia"/>
-        </w:rPr>
-        <w:t>位</w:t>
-      </w:r>
-      <w:proofErr w:type="spellStart"/>
-      <w:r>
-        <w:rPr>
-          <w:rFonts w:hint="eastAsia"/>
-        </w:rPr>
-        <w:t>linux</w:t>
-      </w:r>
-      <w:proofErr w:type="spellEnd"/>
-      <w:r>
-        <w:rPr>
-          <w:rFonts w:hint="eastAsia"/>
-        </w:rPr>
-        <w:t>系统作为主机的</w:t>
-      </w:r>
-      <w:r>
-        <w:rPr>
-          <w:rFonts w:hint="eastAsia"/>
-        </w:rPr>
-        <w:t>，</w:t>
-      </w:r>
-      <w:r>
-        <w:rPr>
-          <w:rFonts w:hint="eastAsia"/>
-        </w:rPr>
-        <w:t>32</w:t>
-      </w:r>
-      <w:r>
-        <w:rPr>
-          <w:rFonts w:hint="eastAsia"/>
-        </w:rPr>
-        <w:t>位</w:t>
-      </w:r>
-      <w:r>
-        <w:rPr>
-          <w:rFonts w:hint="eastAsia"/>
-        </w:rPr>
-        <w:t xml:space="preserve">android </w:t>
-      </w:r>
-      <w:r>
-        <w:rPr>
-          <w:rFonts w:hint="eastAsia"/>
-        </w:rPr>
-        <w:t>平台的</w:t>
-      </w:r>
-      <w:r>
-        <w:rPr>
-          <w:rFonts w:hint="eastAsia"/>
-        </w:rPr>
-        <w:t>r10</w:t>
-      </w:r>
-      <w:r>
-        <w:rPr>
-          <w:rFonts w:hint="eastAsia"/>
-        </w:rPr>
-        <w:t>版本的</w:t>
-      </w:r>
-      <w:proofErr w:type="spellStart"/>
-      <w:r>
-        <w:rPr>
-          <w:rFonts w:hint="eastAsia"/>
-        </w:rPr>
-        <w:t>ndk</w:t>
-      </w:r>
-      <w:proofErr w:type="spellEnd"/>
-      <w:r>
-        <w:rPr>
-          <w:rFonts w:hint="eastAsia"/>
-        </w:rPr>
-        <w:t>，下载地址为：</w:t>
-      </w:r>
-      <w:r>
-        <w:t>http://dl.google.com/android/ndk/android-ndk32-r10-linux-x86_64.tar.b</w:t>
-      </w:r>
-      <w:r>
-        <w:rPr>
-          <w:rFonts w:hint="eastAsia"/>
-        </w:rPr>
-        <w:t>z2</w:t>
+        <w:pStyle w:val="a3"/>
+        <w:numPr>
+          <w:ilvl w:val="0"/>
+          <w:numId w:val="4"/>
+        </w:numPr>
+        <w:ind w:firstLineChars="0"/>
+      </w:pPr>
+      <w:r>
+        <w:rPr>
+          <w:rFonts w:hint="eastAsia"/>
+        </w:rPr>
+        <w:t>sudo apt-get install g++</w:t>
       </w:r>
     </w:p>
     <w:p>
       <w:pPr>
-        <w:ind w:left="777"/>
-      </w:pPr>
+        <w:pStyle w:val="a3"/>
+        <w:numPr>
+          <w:ilvl w:val="0"/>
+          <w:numId w:val="4"/>
+        </w:numPr>
+        <w:ind w:firstLineChars="0"/>
+      </w:pPr>
+      <w:r>
+        <w:rPr>
+          <w:rFonts w:hint="eastAsia"/>
+        </w:rPr>
+        <w:t>sudo apt-get install cmake</w:t>
+      </w:r>
     </w:p>
     <w:p>
       <w:pPr>
-        <w:ind w:left="777"/>
-      </w:pPr>
-      <w:r>
-        <w:rPr>
-          <w:rFonts w:hint="eastAsia"/>
-        </w:rPr>
-        <w:t>安装步骤</w:t>
-      </w:r>
-      <w:r>
-        <w:rPr>
-          <w:rFonts w:hint="eastAsia"/>
-        </w:rPr>
-        <w:t>(</w:t>
-      </w:r>
-      <w:r>
-        <w:rPr>
-          <w:rFonts w:hint="eastAsia"/>
-        </w:rPr>
-        <w:t>这里选</w:t>
-      </w:r>
-      <w:proofErr w:type="spellStart"/>
-      <w:r>
-        <w:rPr>
-          <w:rFonts w:hint="eastAsia"/>
-        </w:rPr>
-        <w:t>ndk</w:t>
-      </w:r>
-      <w:proofErr w:type="spellEnd"/>
-      <w:r>
-        <w:rPr>
-          <w:rFonts w:hint="eastAsia"/>
-        </w:rPr>
-        <w:t xml:space="preserve"> 32</w:t>
-      </w:r>
-      <w:r>
-        <w:rPr>
-          <w:rFonts w:hint="eastAsia"/>
-        </w:rPr>
-        <w:t>位</w:t>
-      </w:r>
-      <w:r>
-        <w:rPr>
-          <w:rFonts w:hint="eastAsia"/>
-        </w:rPr>
-        <w:t>android</w:t>
-      </w:r>
-      <w:r>
-        <w:rPr>
-          <w:rFonts w:hint="eastAsia"/>
-        </w:rPr>
-        <w:t>系统，主机系统为</w:t>
-      </w:r>
-      <w:r>
-        <w:rPr>
-          <w:rFonts w:hint="eastAsia"/>
-        </w:rPr>
-        <w:t>32</w:t>
-      </w:r>
-      <w:r>
-        <w:rPr>
-          <w:rFonts w:hint="eastAsia"/>
-        </w:rPr>
-        <w:t>位</w:t>
-      </w:r>
-      <w:proofErr w:type="spellStart"/>
-      <w:r>
-        <w:rPr>
-          <w:rFonts w:hint="eastAsia"/>
-        </w:rPr>
-        <w:t>linux</w:t>
-      </w:r>
-      <w:proofErr w:type="spellEnd"/>
-      <w:r>
-        <w:rPr>
-          <w:rFonts w:hint="eastAsia"/>
-        </w:rPr>
-        <w:t>系统</w:t>
-      </w:r>
-      <w:r>
-        <w:rPr>
-          <w:rFonts w:hint="eastAsia"/>
-        </w:rPr>
-        <w:t>,r9</w:t>
-      </w:r>
-      <w:r>
-        <w:rPr>
-          <w:rFonts w:hint="eastAsia"/>
-        </w:rPr>
-        <w:t>版本</w:t>
-      </w:r>
-      <w:r>
-        <w:rPr>
-          <w:rFonts w:hint="eastAsia"/>
-        </w:rPr>
-        <w:t>)</w:t>
-      </w:r>
-      <w:r>
-        <w:rPr>
-          <w:rFonts w:hint="eastAsia"/>
-        </w:rPr>
-        <w:t>：</w:t>
+        <w:pStyle w:val="a3"/>
+        <w:numPr>
+          <w:ilvl w:val="0"/>
+          <w:numId w:val="2"/>
+        </w:numPr>
+        <w:ind w:firstLineChars="0"/>
+        <w:outlineLvl w:val="0"/>
+        <w:rPr>
+          <w:b/>
+        </w:rPr>
+      </w:pPr>
+      <w:r>
+        <w:rPr>
+          <w:rFonts w:hint="eastAsia"/>
+          <w:b/>
+        </w:rPr>
+        <w:t>Android NDK</w:t>
       </w:r>
     </w:p>
     <w:p>
@@ -818,47 +229,79 @@
         <w:rPr>
           <w:rFonts w:hint="eastAsia"/>
         </w:rPr>
-        <w:t>第一步：解压</w:t>
-      </w:r>
-      <w:r>
-        <w:rPr>
-          <w:rFonts w:hint="eastAsia"/>
-        </w:rPr>
-        <w:t>:</w:t>
-      </w:r>
-      <w:proofErr w:type="gramStart"/>
-      <w:r>
-        <w:rPr>
-          <w:rFonts w:hint="eastAsia"/>
-        </w:rPr>
-        <w:t xml:space="preserve">tar </w:t>
-      </w:r>
-      <w:r>
-        <w:rPr>
-          <w:rFonts w:hint="eastAsia"/>
-        </w:rPr>
-        <w:t xml:space="preserve"> </w:t>
-      </w:r>
-      <w:proofErr w:type="spellStart"/>
-      <w:r>
-        <w:rPr>
-          <w:rFonts w:hint="eastAsia"/>
-        </w:rPr>
-        <w:t>jxvf</w:t>
-      </w:r>
-      <w:proofErr w:type="spellEnd"/>
-      <w:proofErr w:type="gramEnd"/>
-      <w:r>
-        <w:rPr>
-          <w:rFonts w:hint="eastAsia"/>
-        </w:rPr>
-        <w:t xml:space="preserve"> android-ndk-r9</w:t>
-      </w:r>
-      <w:r>
-        <w:rPr>
-          <w:rFonts w:hint="eastAsia"/>
-        </w:rPr>
-        <w:t>-linux-x86.tar.bz2</w:t>
+        <w:t>集成了</w:t>
+      </w:r>
+      <w:r>
+        <w:rPr>
+          <w:rFonts w:hint="eastAsia"/>
+        </w:rPr>
+        <w:t>android</w:t>
+      </w:r>
+      <w:r>
+        <w:rPr>
+          <w:rFonts w:hint="eastAsia"/>
+        </w:rPr>
+        <w:t>交叉编译器，针对不同版本</w:t>
+      </w:r>
+      <w:r>
+        <w:rPr>
+          <w:rFonts w:hint="eastAsia"/>
+        </w:rPr>
+        <w:t>android</w:t>
+      </w:r>
+      <w:r>
+        <w:rPr>
+          <w:rFonts w:hint="eastAsia"/>
+        </w:rPr>
+        <w:t>平台提供了相应的</w:t>
+      </w:r>
+      <w:r>
+        <w:rPr>
+          <w:rFonts w:hint="eastAsia"/>
+        </w:rPr>
+        <w:t>gcc</w:t>
+      </w:r>
+      <w:r>
+        <w:rPr>
+          <w:rFonts w:hint="eastAsia"/>
+        </w:rPr>
+        <w:t>、</w:t>
+      </w:r>
+      <w:r>
+        <w:rPr>
+          <w:rFonts w:hint="eastAsia"/>
+        </w:rPr>
+        <w:t>g++</w:t>
+      </w:r>
+      <w:r>
+        <w:rPr>
+          <w:rFonts w:hint="eastAsia"/>
+        </w:rPr>
+        <w:t>、</w:t>
+      </w:r>
+      <w:r>
+        <w:rPr>
+          <w:rFonts w:hint="eastAsia"/>
+        </w:rPr>
+        <w:t>ndk-build</w:t>
+      </w:r>
+      <w:r>
+        <w:rPr>
+          <w:rFonts w:hint="eastAsia"/>
+        </w:rPr>
+        <w:t>、</w:t>
+      </w:r>
+      <w:r>
+        <w:rPr>
+          <w:rFonts w:hint="eastAsia"/>
+        </w:rPr>
+        <w:t>ndk-gdb</w:t>
+      </w:r>
+      <w:r>
+        <w:rPr>
+          <w:rFonts w:hint="eastAsia"/>
+        </w:rPr>
+        <w:t>等一系列编译和调试工具。</w:t>
       </w:r>
     </w:p>
     <w:p>
@@ -870,215 +313,338 @@
         <w:rPr>
           <w:rFonts w:hint="eastAsia"/>
         </w:rPr>
-        <w:t>第二步：</w:t>
-      </w:r>
-      <w:r>
-        <w:rPr>
-          <w:rFonts w:hint="eastAsia"/>
-        </w:rPr>
+        <w:t>安装</w:t>
+      </w:r>
+      <w:r>
+        <w:rPr>
+          <w:rFonts w:hint="eastAsia"/>
+        </w:rPr>
+        <w:t>ndk</w:t>
+      </w:r>
+      <w:r>
+        <w:rPr>
+          <w:rFonts w:hint="eastAsia"/>
+        </w:rPr>
+        <w:t>：</w:t>
+      </w:r>
+      <w:r>
         <w:t xml:space="preserve"> </w:t>
-      </w:r>
-      <w:r>
-        <w:rPr>
-          <w:rFonts w:hint="eastAsia"/>
-        </w:rPr>
-        <w:t>解压完成后进入</w:t>
-      </w:r>
-      <w:proofErr w:type="spellStart"/>
-      <w:r>
-        <w:rPr>
-          <w:rFonts w:hint="eastAsia"/>
-        </w:rPr>
-        <w:t>ndk</w:t>
-      </w:r>
-      <w:proofErr w:type="spellEnd"/>
-      <w:r>
-        <w:rPr>
-          <w:rFonts w:hint="eastAsia"/>
-        </w:rPr>
-        <w:t>路径</w:t>
-      </w:r>
-      <w:r>
-        <w:rPr>
-          <w:rFonts w:hint="eastAsia"/>
-        </w:rPr>
-        <w:t>/build/tool/</w:t>
-      </w:r>
-      <w:r>
-        <w:rPr>
-          <w:rFonts w:hint="eastAsia"/>
-        </w:rPr>
-        <w:t>，开始配置环境，使用命令：</w:t>
       </w:r>
     </w:p>
     <w:p>
       <w:pPr>
         <w:pStyle w:val="a3"/>
         <w:ind w:left="357"/>
-        <w:rPr>
-          <w:color w:val="0070C0"/>
-        </w:rPr>
-      </w:pPr>
-      <w:proofErr w:type="spellStart"/>
-      <w:proofErr w:type="gramStart"/>
-      <w:r>
-        <w:rPr>
-          <w:rFonts w:hint="eastAsia"/>
-        </w:rPr>
-        <w:t>sudo</w:t>
-      </w:r>
-      <w:proofErr w:type="spellEnd"/>
-      <w:r>
-        <w:rPr>
-          <w:rFonts w:hint="eastAsia"/>
-        </w:rPr>
-        <w:t xml:space="preserve"> </w:t>
-      </w:r>
-      <w:r>
-        <w:t> .</w:t>
-      </w:r>
-      <w:proofErr w:type="gramEnd"/>
-      <w:r>
-        <w:t>/make-standalone-toolchain.sh</w:t>
-      </w:r>
-      <w:r>
-        <w:rPr>
-          <w:rFonts w:hint="eastAsia"/>
-        </w:rPr>
-        <w:t xml:space="preserve"> </w:t>
-      </w:r>
-      <w:r>
-        <w:t> --platform=</w:t>
-      </w:r>
-      <w:r>
-        <w:rPr>
-          <w:color w:val="0070C0"/>
-        </w:rPr>
-        <w:t>android-1</w:t>
-      </w:r>
-      <w:r>
-        <w:rPr>
-          <w:rFonts w:hint="eastAsia"/>
-          <w:color w:val="0070C0"/>
-        </w:rPr>
-        <w:t>8</w:t>
-      </w:r>
-      <w:r>
-        <w:rPr>
-          <w:rFonts w:hint="eastAsia"/>
-          <w:color w:val="0070C0"/>
-        </w:rPr>
-        <w:t xml:space="preserve"> </w:t>
-      </w:r>
-      <w:r>
-        <w:t> --</w:t>
-      </w:r>
-      <w:proofErr w:type="spellStart"/>
-      <w:r>
-        <w:t>ndk-dir</w:t>
-      </w:r>
-      <w:proofErr w:type="spellEnd"/>
-      <w:r>
-        <w:t>=</w:t>
-      </w:r>
-      <w:r>
-        <w:rPr>
-          <w:rFonts w:hint="eastAsia"/>
-          <w:color w:val="0070C0"/>
-        </w:rPr>
-        <w:t>/home</w:t>
-      </w:r>
-      <w:r>
-        <w:rPr>
-          <w:color w:val="0070C0"/>
-        </w:rPr>
-        <w:t>/</w:t>
-      </w:r>
-      <w:proofErr w:type="spellStart"/>
-      <w:r>
-        <w:rPr>
-          <w:color w:val="0070C0"/>
-        </w:rPr>
-        <w:t>ndk</w:t>
-      </w:r>
-      <w:proofErr w:type="spellEnd"/>
-      <w:r>
-        <w:rPr>
-          <w:color w:val="0070C0"/>
-        </w:rPr>
-        <w:t>/ </w:t>
-      </w:r>
-      <w:r>
-        <w:rPr>
-          <w:rFonts w:hint="eastAsia"/>
-          <w:color w:val="FF0000"/>
-        </w:rPr>
-        <w:t xml:space="preserve"> </w:t>
-      </w:r>
-      <w:r>
-        <w:t>--install-</w:t>
-      </w:r>
-      <w:proofErr w:type="spellStart"/>
-      <w:r>
-        <w:t>dir</w:t>
-      </w:r>
-      <w:proofErr w:type="spellEnd"/>
-      <w:r>
-        <w:t>=</w:t>
-      </w:r>
-      <w:r>
-        <w:rPr>
-          <w:color w:val="0070C0"/>
-        </w:rPr>
-        <w:t>/opt/android-1</w:t>
-      </w:r>
-      <w:r>
-        <w:rPr>
-          <w:rFonts w:hint="eastAsia"/>
-          <w:color w:val="0070C0"/>
-        </w:rPr>
-        <w:t>8</w:t>
-      </w:r>
-      <w:r>
-        <w:rPr>
-          <w:color w:val="0070C0"/>
-        </w:rPr>
-        <w:t>-toolchain/</w:t>
-      </w:r>
-      <w:r>
-        <w:rPr>
-          <w:rFonts w:hint="eastAsia"/>
-          <w:color w:val="0070C0"/>
-        </w:rPr>
-        <w:t xml:space="preserve">  --toolchain=arm-linux-androideabi-4.6</w:t>
+      </w:pPr>
+      <w:r>
+        <w:rPr>
+          <w:rFonts w:hint="eastAsia"/>
+        </w:rPr>
+        <w:t>官网下载地址：</w:t>
       </w:r>
     </w:p>
     <w:p>
       <w:pPr>
         <w:pStyle w:val="a3"/>
         <w:ind w:left="357"/>
-        <w:rPr>
-          <w:color w:val="FF0000"/>
-        </w:rPr>
-      </w:pPr>
-      <w:r>
-        <w:rPr>
-          <w:rFonts w:hint="eastAsia"/>
-          <w:color w:val="0070C0"/>
-        </w:rPr>
-        <w:t>说明：</w:t>
+      </w:pPr>
+      <w:r>
+        <w:t>https://dl.google.com/android/repository/android-ndk-r10e-linux-x86.zip</w:t>
       </w:r>
     </w:p>
     <w:p>
       <w:pPr>
         <w:pStyle w:val="a3"/>
         <w:ind w:left="357"/>
+      </w:pPr>
+      <w:r>
+        <w:rPr>
+          <w:rFonts w:hint="eastAsia"/>
+        </w:rPr>
+        <w:t>安装包选择：</w:t>
+      </w:r>
+    </w:p>
+    <w:p>
+      <w:pPr>
+        <w:pStyle w:val="a3"/>
+        <w:ind w:left="357"/>
+      </w:pPr>
+      <w:r>
+        <w:rPr>
+          <w:rFonts w:hint="eastAsia"/>
+        </w:rPr>
+        <w:t>选择安装包需要注意</w:t>
+      </w:r>
+      <w:r>
+        <w:rPr>
+          <w:rFonts w:hint="eastAsia"/>
+        </w:rPr>
+        <w:t>几</w:t>
+      </w:r>
+      <w:r>
+        <w:rPr>
+          <w:rFonts w:hint="eastAsia"/>
+        </w:rPr>
+        <w:t>点：</w:t>
+      </w:r>
+    </w:p>
+    <w:p>
+      <w:pPr>
+        <w:pStyle w:val="a3"/>
+        <w:numPr>
+          <w:ilvl w:val="0"/>
+          <w:numId w:val="21"/>
+        </w:numPr>
+        <w:ind w:firstLineChars="0"/>
+      </w:pPr>
+      <w:r>
+        <w:rPr>
+          <w:rFonts w:hint="eastAsia"/>
+        </w:rPr>
+        <w:t>ndk</w:t>
+      </w:r>
+      <w:r>
+        <w:rPr>
+          <w:rFonts w:hint="eastAsia"/>
+        </w:rPr>
+        <w:t>应该选择</w:t>
+      </w:r>
+      <w:r>
+        <w:rPr>
+          <w:rFonts w:hint="eastAsia"/>
+        </w:rPr>
+        <w:t>32</w:t>
+      </w:r>
+      <w:r>
+        <w:rPr>
+          <w:rFonts w:hint="eastAsia"/>
+        </w:rPr>
+        <w:t>位，目前</w:t>
+      </w:r>
+      <w:r>
+        <w:rPr>
+          <w:rFonts w:hint="eastAsia"/>
+        </w:rPr>
+        <w:t>android</w:t>
+      </w:r>
+      <w:r>
+        <w:rPr>
+          <w:rFonts w:hint="eastAsia"/>
+        </w:rPr>
+        <w:t>系统基本都是</w:t>
+      </w:r>
+      <w:r>
+        <w:rPr>
+          <w:rFonts w:hint="eastAsia"/>
+        </w:rPr>
+        <w:t>32</w:t>
+      </w:r>
+      <w:r>
+        <w:rPr>
+          <w:rFonts w:hint="eastAsia"/>
+        </w:rPr>
+        <w:t>位系统</w:t>
+      </w:r>
+    </w:p>
+    <w:p>
+      <w:pPr>
+        <w:pStyle w:val="a3"/>
+        <w:numPr>
+          <w:ilvl w:val="0"/>
+          <w:numId w:val="21"/>
+        </w:numPr>
+        <w:ind w:firstLineChars="0"/>
+      </w:pPr>
+      <w:r>
+        <w:rPr>
+          <w:rFonts w:hint="eastAsia"/>
+        </w:rPr>
+        <w:t>ndk host</w:t>
+      </w:r>
+      <w:r>
+        <w:rPr>
+          <w:rFonts w:hint="eastAsia"/>
+        </w:rPr>
+        <w:t>系统应该与</w:t>
+      </w:r>
+      <w:r>
+        <w:rPr>
+          <w:rFonts w:hint="eastAsia"/>
+        </w:rPr>
+        <w:t>linux</w:t>
+      </w:r>
+      <w:r>
+        <w:rPr>
+          <w:rFonts w:hint="eastAsia"/>
+        </w:rPr>
+        <w:t>系统一致，比如</w:t>
+      </w:r>
+      <w:r>
+        <w:rPr>
+          <w:rFonts w:hint="eastAsia"/>
+        </w:rPr>
+        <w:t>linux</w:t>
+      </w:r>
+      <w:r>
+        <w:rPr>
+          <w:rFonts w:hint="eastAsia"/>
+        </w:rPr>
+        <w:t>是</w:t>
+      </w:r>
+      <w:r>
+        <w:rPr>
+          <w:rFonts w:hint="eastAsia"/>
+        </w:rPr>
+        <w:t>32</w:t>
+      </w:r>
+      <w:r>
+        <w:rPr>
+          <w:rFonts w:hint="eastAsia"/>
+        </w:rPr>
+        <w:t>位的，那么</w:t>
+      </w:r>
+      <w:r>
+        <w:rPr>
+          <w:rFonts w:hint="eastAsia"/>
+        </w:rPr>
+        <w:t>ndk host</w:t>
+      </w:r>
+      <w:r>
+        <w:rPr>
+          <w:rFonts w:hint="eastAsia"/>
+        </w:rPr>
+        <w:t>系统选择也是</w:t>
+      </w:r>
+      <w:r>
+        <w:rPr>
+          <w:rFonts w:hint="eastAsia"/>
+        </w:rPr>
+        <w:t>32</w:t>
+      </w:r>
+      <w:r>
+        <w:rPr>
+          <w:rFonts w:hint="eastAsia"/>
+        </w:rPr>
+        <w:t>位</w:t>
+      </w:r>
+    </w:p>
+    <w:p>
+      <w:pPr>
+        <w:ind w:left="777"/>
+      </w:pPr>
+      <w:r>
+        <w:rPr>
+          <w:rFonts w:hint="eastAsia"/>
+        </w:rPr>
+        <w:t>安装步骤：</w:t>
+      </w:r>
+    </w:p>
+    <w:p>
+      <w:pPr>
+        <w:pStyle w:val="a3"/>
+        <w:ind w:left="357"/>
+      </w:pPr>
+      <w:r>
+        <w:rPr>
+          <w:rFonts w:hint="eastAsia"/>
+        </w:rPr>
+        <w:t>第一步：解压</w:t>
+      </w:r>
+      <w:r>
+        <w:rPr>
+          <w:rFonts w:hint="eastAsia"/>
+        </w:rPr>
+        <w:t>安装包，一般放到</w:t>
+      </w:r>
+      <w:r>
+        <w:rPr>
+          <w:rFonts w:hint="eastAsia"/>
+        </w:rPr>
+        <w:t>linux home</w:t>
+      </w:r>
+      <w:r>
+        <w:rPr>
+          <w:rFonts w:hint="eastAsia"/>
+        </w:rPr>
+        <w:t>目录，不要放共享目录</w:t>
+      </w:r>
+      <w:r>
+        <w:rPr>
+          <w:rFonts w:hint="eastAsia"/>
+        </w:rPr>
+        <w:t>。</w:t>
+      </w:r>
+    </w:p>
+    <w:p>
+      <w:pPr>
+        <w:pStyle w:val="a3"/>
+        <w:ind w:left="357"/>
+      </w:pPr>
+      <w:r>
+        <w:rPr>
+          <w:rFonts w:hint="eastAsia"/>
+        </w:rPr>
+        <w:t>第二步：</w:t>
+      </w:r>
+      <w:r>
+        <w:rPr>
+          <w:rFonts w:hint="eastAsia"/>
+        </w:rPr>
+        <w:t>解压完成后进入</w:t>
+      </w:r>
+      <w:r>
+        <w:rPr>
+          <w:rFonts w:hint="eastAsia"/>
+        </w:rPr>
+        <w:t>ndk</w:t>
+      </w:r>
+      <w:r>
+        <w:rPr>
+          <w:rFonts w:hint="eastAsia"/>
+        </w:rPr>
+        <w:t>路径</w:t>
+      </w:r>
+      <w:r>
+        <w:rPr>
+          <w:rFonts w:hint="eastAsia"/>
+        </w:rPr>
+        <w:t>/build/tool/</w:t>
+      </w:r>
+      <w:r>
+        <w:rPr>
+          <w:rFonts w:hint="eastAsia"/>
+        </w:rPr>
+        <w:t>，开始配置环境，使用命令：</w:t>
+      </w:r>
+    </w:p>
+    <w:p>
+      <w:pPr>
+        <w:pStyle w:val="a3"/>
+        <w:ind w:left="357"/>
         <w:rPr>
           <w:color w:val="0070C0"/>
         </w:rPr>
       </w:pPr>
       <w:r>
         <w:rPr>
+          <w:rFonts w:hint="eastAsia"/>
+        </w:rPr>
+        <w:t xml:space="preserve">sudo </w:t>
+      </w:r>
+      <w:r>
+        <w:t> ./make-standalone-toolchain.sh</w:t>
+      </w:r>
+      <w:r>
+        <w:rPr>
+          <w:rFonts w:hint="eastAsia"/>
+        </w:rPr>
+        <w:t xml:space="preserve"> </w:t>
+      </w:r>
+      <w:r>
+        <w:t> --platform=</w:t>
+      </w:r>
+      <w:r>
+        <w:rPr>
           <w:color w:val="0070C0"/>
         </w:rPr>
         <w:t>android-1</w:t>
@@ -1095,56 +661,153 @@
           <w:rFonts w:hint="eastAsia"/>
           <w:color w:val="0070C0"/>
         </w:rPr>
-        <w:t>：使用的</w:t>
+        <w:t xml:space="preserve"> </w:t>
+      </w:r>
+      <w:r>
+        <w:t> --ndk-dir=</w:t>
       </w:r>
       <w:r>
         <w:rPr>
           <w:rFonts w:hint="eastAsia"/>
           <w:color w:val="0070C0"/>
         </w:rPr>
-        <w:t>android</w:t>
-      </w:r>
-      <w:r>
-        <w:rPr>
-          <w:rFonts w:hint="eastAsia"/>
+        <w:t>/home</w:t>
+      </w:r>
+      <w:r>
+        <w:rPr>
           <w:color w:val="0070C0"/>
         </w:rPr>
-        <w:t xml:space="preserve"> API LEVEL</w:t>
-      </w:r>
-      <w:r>
-        <w:rPr>
-          <w:rFonts w:hint="eastAsia"/>
+        <w:t>/ndk/ </w:t>
+      </w:r>
+      <w:r>
+        <w:rPr>
+          <w:rFonts w:hint="eastAsia"/>
+          <w:color w:val="FF0000"/>
+        </w:rPr>
+        <w:t xml:space="preserve"> </w:t>
+      </w:r>
+      <w:r>
+        <w:t>--install-dir=</w:t>
+      </w:r>
+      <w:r>
+        <w:rPr>
           <w:color w:val="0070C0"/>
         </w:rPr>
-        <w:t>，</w:t>
+        <w:t>/opt/android-1</w:t>
       </w:r>
       <w:r>
         <w:rPr>
           <w:rFonts w:hint="eastAsia"/>
           <w:color w:val="0070C0"/>
         </w:rPr>
-        <w:t>platform</w:t>
-      </w:r>
-      <w:r>
-        <w:rPr>
-          <w:rFonts w:hint="eastAsia"/>
+        <w:t>8</w:t>
+      </w:r>
+      <w:r>
+        <w:rPr>
           <w:color w:val="0070C0"/>
         </w:rPr>
-        <w:t>文件夹下可以看到</w:t>
+        <w:t>-toolchain/</w:t>
       </w:r>
       <w:r>
         <w:rPr>
           <w:rFonts w:hint="eastAsia"/>
           <w:color w:val="0070C0"/>
         </w:rPr>
-        <w:t>，这里使用的是</w:t>
+        <w:t xml:space="preserve">  </w:t>
+      </w:r>
+      <w:r>
+        <w:rPr>
+          <w:rFonts w:hint="eastAsia"/>
+        </w:rPr>
+        <w:t>--toolchain</w:t>
       </w:r>
       <w:r>
         <w:rPr>
           <w:rFonts w:hint="eastAsia"/>
           <w:color w:val="0070C0"/>
         </w:rPr>
-        <w:t>18</w:t>
+        <w:t>=arm-linux-androideabi-4.6</w:t>
+      </w:r>
+    </w:p>
+    <w:p>
+      <w:pPr>
+        <w:pStyle w:val="a3"/>
+        <w:ind w:left="357"/>
+        <w:rPr>
+          <w:color w:val="0070C0"/>
+        </w:rPr>
+      </w:pPr>
+      <w:r>
+        <w:rPr>
+          <w:rFonts w:hint="eastAsia"/>
+          <w:color w:val="0070C0"/>
+        </w:rPr>
+        <w:t>说明：</w:t>
+      </w:r>
+    </w:p>
+    <w:p>
+      <w:pPr>
+        <w:pStyle w:val="a3"/>
+        <w:ind w:left="357"/>
+        <w:rPr>
+          <w:color w:val="FF0000"/>
+        </w:rPr>
+      </w:pPr>
+      <w:r>
+        <w:rPr>
+          <w:rFonts w:hint="eastAsia"/>
+          <w:color w:val="0070C0"/>
+        </w:rPr>
+        <w:t xml:space="preserve">platform: </w:t>
+      </w:r>
+      <w:r>
+        <w:rPr>
+          <w:rFonts w:hint="eastAsia"/>
+          <w:color w:val="0070C0"/>
+        </w:rPr>
+        <w:t>进入</w:t>
+      </w:r>
+      <w:r>
+        <w:rPr>
+          <w:rFonts w:hint="eastAsia"/>
+          <w:color w:val="0070C0"/>
+        </w:rPr>
+        <w:t xml:space="preserve">ndk dir/platforms/ </w:t>
+      </w:r>
+      <w:r>
+        <w:rPr>
+          <w:rFonts w:hint="eastAsia"/>
+          <w:color w:val="0070C0"/>
+        </w:rPr>
+        <w:t>下可以看到有很多以</w:t>
+      </w:r>
+      <w:r>
+        <w:rPr>
+          <w:rFonts w:hint="eastAsia"/>
+          <w:color w:val="0070C0"/>
+        </w:rPr>
+        <w:t xml:space="preserve">android-n </w:t>
+      </w:r>
+      <w:r>
+        <w:rPr>
+          <w:rFonts w:hint="eastAsia"/>
+          <w:color w:val="0070C0"/>
+        </w:rPr>
+        <w:t>这种格式命名的文件夹。</w:t>
+      </w:r>
+      <w:r>
+        <w:rPr>
+          <w:rFonts w:hint="eastAsia"/>
+          <w:color w:val="0070C0"/>
+        </w:rPr>
+        <w:t xml:space="preserve">platform </w:t>
+      </w:r>
+      <w:r>
+        <w:rPr>
+          <w:rFonts w:hint="eastAsia"/>
+          <w:color w:val="0070C0"/>
+        </w:rPr>
+        <w:t>的参数只能从这里面选择一个。</w:t>
       </w:r>
     </w:p>
     <w:p>
@@ -1200,6 +863,7 @@
         <w:tblLook w:val="04A0" w:firstRow="1" w:lastRow="0" w:firstColumn="1" w:lastColumn="0" w:noHBand="0" w:noVBand="1"/>
       </w:tblPr>
       <w:tblGrid>
+        <w:gridCol w:w="628"/>
         <w:gridCol w:w="628"/>
         <w:gridCol w:w="628"/>
         <w:gridCol w:w="628"/>
@@ -1253,6 +917,27 @@
                 <w:rFonts w:hint="eastAsia"/>
                 <w:color w:val="0070C0"/>
               </w:rPr>
+              <w:t>22</w:t>
+            </w:r>
+          </w:p>
+        </w:tc>
+        <w:tc>
+          <w:tcPr>
+            <w:tcW w:w="628" w:type="dxa"/>
+          </w:tcPr>
+          <w:p>
+            <w:pPr>
+              <w:pStyle w:val="a3"/>
+              <w:ind w:firstLineChars="0" w:firstLine="0"/>
+              <w:rPr>
+                <w:color w:val="0070C0"/>
+              </w:rPr>
+            </w:pPr>
+            <w:r>
+              <w:rPr>
+                <w:rFonts w:hint="eastAsia"/>
+                <w:color w:val="0070C0"/>
+              </w:rPr>
               <w:t>19</w:t>
             </w:r>
           </w:p>
@@ -1541,6 +1226,27 @@
                 <w:rFonts w:hint="eastAsia"/>
                 <w:color w:val="0070C0"/>
               </w:rPr>
+              <w:t>5.0</w:t>
+            </w:r>
+          </w:p>
+        </w:tc>
+        <w:tc>
+          <w:tcPr>
+            <w:tcW w:w="628" w:type="dxa"/>
+          </w:tcPr>
+          <w:p>
+            <w:pPr>
+              <w:pStyle w:val="a3"/>
+              <w:ind w:firstLineChars="0" w:firstLine="0"/>
+              <w:rPr>
+                <w:color w:val="0070C0"/>
+              </w:rPr>
+            </w:pPr>
+            <w:r>
+              <w:rPr>
+                <w:rFonts w:hint="eastAsia"/>
+                <w:color w:val="0070C0"/>
+              </w:rPr>
               <w:t>4.4</w:t>
             </w:r>
           </w:p>
@@ -1814,6 +1520,20 @@
           <w:color w:val="0070C0"/>
         </w:rPr>
       </w:pPr>
+      <w:r>
+        <w:rPr>
+          <w:rFonts w:hint="eastAsia"/>
+          <w:color w:val="0070C0"/>
+        </w:rPr>
+        <w:t xml:space="preserve">ndk-dir:ndk </w:t>
+      </w:r>
+      <w:r>
+        <w:rPr>
+          <w:rFonts w:hint="eastAsia"/>
+          <w:color w:val="0070C0"/>
+        </w:rPr>
+        <w:t>的目录，就是刚刚解压的目录。</w:t>
+      </w:r>
     </w:p>
     <w:p>
       <w:pPr>
@@ -1828,83 +1548,87 @@
           <w:rFonts w:hint="eastAsia"/>
           <w:color w:val="0070C0"/>
         </w:rPr>
-        <w:t>后面分别为</w:t>
-      </w:r>
-      <w:proofErr w:type="spellStart"/>
+        <w:t xml:space="preserve">install-dir: ndk </w:t>
+      </w:r>
       <w:r>
         <w:rPr>
           <w:rFonts w:hint="eastAsia"/>
           <w:color w:val="0070C0"/>
         </w:rPr>
-        <w:t>ndk</w:t>
-      </w:r>
-      <w:proofErr w:type="spellEnd"/>
+        <w:t>安装目录，一般选择</w:t>
+      </w:r>
       <w:r>
         <w:rPr>
           <w:rFonts w:hint="eastAsia"/>
           <w:color w:val="0070C0"/>
         </w:rPr>
-        <w:t>解压后的目录，和安装</w:t>
+        <w:t>opt</w:t>
       </w:r>
       <w:r>
         <w:rPr>
           <w:rFonts w:hint="eastAsia"/>
           <w:color w:val="0070C0"/>
         </w:rPr>
-        <w:t>的目标</w:t>
-      </w:r>
-      <w:r>
-        <w:rPr>
-          <w:rFonts w:hint="eastAsia"/>
-          <w:color w:val="0070C0"/>
-        </w:rPr>
-        <w:t>目录。</w:t>
+        <w:t>下面。</w:t>
       </w:r>
     </w:p>
     <w:p>
       <w:pPr>
         <w:pStyle w:val="a3"/>
         <w:ind w:left="357"/>
-      </w:pPr>
-      <w:r>
-        <w:rPr>
-          <w:rFonts w:hint="eastAsia"/>
-        </w:rPr>
-        <w:t>第三步：配置路径，为了方便使用</w:t>
-      </w:r>
-      <w:proofErr w:type="spellStart"/>
-      <w:r>
-        <w:rPr>
-          <w:rFonts w:hint="eastAsia"/>
-        </w:rPr>
-        <w:t>ndk</w:t>
-      </w:r>
-      <w:proofErr w:type="spellEnd"/>
-      <w:r>
-        <w:rPr>
-          <w:rFonts w:hint="eastAsia"/>
-        </w:rPr>
-        <w:t>的工具，可以将</w:t>
-      </w:r>
-      <w:proofErr w:type="spellStart"/>
-      <w:r>
-        <w:rPr>
-          <w:rFonts w:hint="eastAsia"/>
-        </w:rPr>
-        <w:t>ndk</w:t>
-      </w:r>
-      <w:proofErr w:type="spellEnd"/>
-      <w:r>
-        <w:rPr>
-          <w:rFonts w:hint="eastAsia"/>
-        </w:rPr>
-        <w:t>的路径加入环境变量。</w:t>
-      </w:r>
-      <w:r>
-        <w:rPr>
-          <w:rFonts w:hint="eastAsia"/>
-        </w:rPr>
-        <w:t>终端输入：</w:t>
+        <w:rPr>
+          <w:color w:val="0070C0"/>
+        </w:rPr>
+      </w:pPr>
+      <w:r>
+        <w:rPr>
+          <w:rFonts w:hint="eastAsia"/>
+          <w:color w:val="0070C0"/>
+        </w:rPr>
+        <w:t xml:space="preserve">tool-chain: </w:t>
+      </w:r>
+      <w:r>
+        <w:rPr>
+          <w:rFonts w:hint="eastAsia"/>
+          <w:color w:val="0070C0"/>
+        </w:rPr>
+        <w:t>工具链，在</w:t>
+      </w:r>
+      <w:r>
+        <w:rPr>
+          <w:rFonts w:hint="eastAsia"/>
+          <w:color w:val="0070C0"/>
+        </w:rPr>
+        <w:t xml:space="preserve">ndk dir/toolchains/ </w:t>
+      </w:r>
+      <w:r>
+        <w:rPr>
+          <w:rFonts w:hint="eastAsia"/>
+          <w:color w:val="0070C0"/>
+        </w:rPr>
+        <w:t>下面可以看到很多文件夹，每个文件夹对应一种工具链，我们选择的只能是</w:t>
+      </w:r>
+      <w:r>
+        <w:rPr>
+          <w:rFonts w:hint="eastAsia"/>
+          <w:color w:val="0070C0"/>
+        </w:rPr>
+        <w:t xml:space="preserve">arm-linux-androideabi </w:t>
+      </w:r>
+      <w:r>
+        <w:rPr>
+          <w:rFonts w:hint="eastAsia"/>
+          <w:color w:val="0070C0"/>
+        </w:rPr>
+        <w:t>为前缀的文件夹，其他的都</w:t>
+      </w:r>
+      <w:r>
+        <w:rPr>
+          <w:rFonts w:hint="eastAsia"/>
+          <w:color w:val="0070C0"/>
+        </w:rPr>
+        <w:lastRenderedPageBreak/>
+        <w:t>是不兼容的。</w:t>
       </w:r>
     </w:p>
     <w:p>
@@ -1916,650 +1640,37 @@
         <w:rPr>
           <w:rFonts w:hint="eastAsia"/>
         </w:rPr>
-        <w:t>export PATH=$PATH:/home/</w:t>
-      </w:r>
-      <w:proofErr w:type="spellStart"/>
-      <w:r>
-        <w:rPr>
-          <w:rFonts w:hint="eastAsia"/>
-        </w:rPr>
-        <w:t>ndk</w:t>
-      </w:r>
-      <w:proofErr w:type="spellEnd"/>
-      <w:r>
-        <w:rPr>
-          <w:rFonts w:hint="eastAsia"/>
-        </w:rPr>
-        <w:t>,</w:t>
-      </w:r>
-      <w:r>
-        <w:rPr>
-          <w:rFonts w:hint="eastAsia"/>
-        </w:rPr>
-        <w:t>这样我们可以在任意地方直接使用</w:t>
-      </w:r>
-      <w:proofErr w:type="spellStart"/>
-      <w:r>
-        <w:rPr>
-          <w:rFonts w:hint="eastAsia"/>
-        </w:rPr>
-        <w:t>ndk-build,ndk-gdb</w:t>
-      </w:r>
-      <w:proofErr w:type="spellEnd"/>
-      <w:r>
-        <w:rPr>
-          <w:rFonts w:hint="eastAsia"/>
-        </w:rPr>
-        <w:t>命令了。</w:t>
-      </w:r>
-    </w:p>
-    <w:p>
-      <w:pPr>
-        <w:pStyle w:val="a3"/>
-        <w:ind w:left="357"/>
-      </w:pPr>
-      <w:r>
-        <w:rPr>
-          <w:rFonts w:hint="eastAsia"/>
-        </w:rPr>
-        <w:t>e</w:t>
-      </w:r>
-      <w:r>
-        <w:t>xport</w:t>
-      </w:r>
-      <w:r>
-        <w:rPr>
-          <w:rFonts w:hint="eastAsia"/>
-        </w:rPr>
-        <w:t xml:space="preserve"> PATH=$PATH:/opt/android-18-toolchain/bin ,</w:t>
-      </w:r>
-      <w:r>
-        <w:rPr>
-          <w:rFonts w:hint="eastAsia"/>
-        </w:rPr>
-        <w:t>主要是交叉编译器工具集。</w:t>
-      </w:r>
-    </w:p>
-    <w:p>
-      <w:pPr>
-        <w:pStyle w:val="a3"/>
-        <w:ind w:left="357"/>
-      </w:pPr>
-      <w:r>
-        <w:rPr>
-          <w:rFonts w:hint="eastAsia"/>
-        </w:rPr>
-        <w:lastRenderedPageBreak/>
-        <w:t>这样就配置完成了。</w:t>
-      </w:r>
-      <w:r>
-        <w:rPr>
-          <w:rFonts w:hint="eastAsia"/>
-        </w:rPr>
-        <w:t xml:space="preserve"> </w:t>
-      </w:r>
-    </w:p>
-    <w:p>
-      <w:pPr>
-        <w:pStyle w:val="a3"/>
-        <w:numPr>
-          <w:ilvl w:val="0"/>
-          <w:numId w:val="2"/>
-        </w:numPr>
-        <w:ind w:firstLineChars="0"/>
-        <w:outlineLvl w:val="0"/>
-        <w:rPr>
-          <w:b/>
-        </w:rPr>
-      </w:pPr>
-      <w:r>
-        <w:rPr>
-          <w:rFonts w:hint="eastAsia"/>
-          <w:b/>
-        </w:rPr>
-        <w:t>Android SDK</w:t>
-      </w:r>
-      <w:r>
-        <w:rPr>
-          <w:rFonts w:hint="eastAsia"/>
-          <w:b/>
-        </w:rPr>
-        <w:t>：</w:t>
-      </w:r>
-    </w:p>
-    <w:p>
-      <w:pPr>
-        <w:pStyle w:val="a3"/>
-        <w:ind w:left="357"/>
-      </w:pPr>
-      <w:r>
-        <w:rPr>
-          <w:rFonts w:hint="eastAsia"/>
-        </w:rPr>
-        <w:t>提供了</w:t>
-      </w:r>
-      <w:r>
-        <w:rPr>
-          <w:rFonts w:hint="eastAsia"/>
-        </w:rPr>
-        <w:t xml:space="preserve">android </w:t>
-      </w:r>
-      <w:proofErr w:type="spellStart"/>
-      <w:r>
-        <w:rPr>
-          <w:rFonts w:hint="eastAsia"/>
-        </w:rPr>
-        <w:t>sdk</w:t>
-      </w:r>
-      <w:proofErr w:type="spellEnd"/>
-      <w:r>
-        <w:rPr>
-          <w:rFonts w:hint="eastAsia"/>
-        </w:rPr>
-        <w:t>开发包</w:t>
-      </w:r>
-      <w:r>
-        <w:rPr>
-          <w:rFonts w:hint="eastAsia"/>
-        </w:rPr>
-        <w:t>直接将</w:t>
-      </w:r>
-      <w:proofErr w:type="spellStart"/>
-      <w:r>
-        <w:rPr>
-          <w:rFonts w:hint="eastAsia"/>
-        </w:rPr>
-        <w:t>sdl</w:t>
-      </w:r>
-      <w:proofErr w:type="spellEnd"/>
-      <w:r>
-        <w:rPr>
-          <w:rFonts w:hint="eastAsia"/>
-        </w:rPr>
-        <w:t>库或执行文件与</w:t>
-      </w:r>
-      <w:r>
-        <w:rPr>
-          <w:rFonts w:hint="eastAsia"/>
-        </w:rPr>
-        <w:t>java</w:t>
-      </w:r>
-      <w:r>
-        <w:rPr>
-          <w:rFonts w:hint="eastAsia"/>
-        </w:rPr>
-        <w:t>代码一起编译成</w:t>
-      </w:r>
-      <w:proofErr w:type="spellStart"/>
-      <w:r>
-        <w:rPr>
-          <w:rFonts w:hint="eastAsia"/>
-        </w:rPr>
-        <w:t>apk</w:t>
-      </w:r>
-      <w:proofErr w:type="spellEnd"/>
-      <w:r>
-        <w:rPr>
-          <w:rFonts w:hint="eastAsia"/>
-        </w:rPr>
-        <w:t>，但过程较繁琐，我们直接使用</w:t>
-      </w:r>
-      <w:r>
-        <w:rPr>
-          <w:rFonts w:hint="eastAsia"/>
-        </w:rPr>
-        <w:t>ant</w:t>
-      </w:r>
-      <w:r>
-        <w:rPr>
-          <w:rFonts w:hint="eastAsia"/>
-        </w:rPr>
-        <w:t>即可。还提供了</w:t>
-      </w:r>
-      <w:proofErr w:type="spellStart"/>
-      <w:r>
-        <w:rPr>
-          <w:rFonts w:hint="eastAsia"/>
-        </w:rPr>
-        <w:t>adb</w:t>
-      </w:r>
-      <w:proofErr w:type="spellEnd"/>
-      <w:r>
-        <w:rPr>
-          <w:rFonts w:hint="eastAsia"/>
-        </w:rPr>
-        <w:t>、</w:t>
-      </w:r>
-      <w:r>
-        <w:rPr>
-          <w:rFonts w:hint="eastAsia"/>
-        </w:rPr>
-        <w:t>android</w:t>
-      </w:r>
-      <w:r>
-        <w:rPr>
-          <w:rFonts w:hint="eastAsia"/>
-        </w:rPr>
-        <w:t>模拟器等工具。</w:t>
-      </w:r>
-    </w:p>
-    <w:p>
-      <w:pPr>
-        <w:pStyle w:val="a3"/>
-        <w:ind w:left="357"/>
-      </w:pPr>
-      <w:r>
-        <w:rPr>
-          <w:rFonts w:hint="eastAsia"/>
-        </w:rPr>
-        <w:t>安装：</w:t>
-      </w:r>
-      <w:proofErr w:type="gramStart"/>
-      <w:r>
-        <w:rPr>
-          <w:rFonts w:hint="eastAsia"/>
-        </w:rPr>
-        <w:t>adt-bundle-linux-x86</w:t>
-      </w:r>
-      <w:proofErr w:type="gramEnd"/>
-      <w:r>
-        <w:rPr>
-          <w:rFonts w:hint="eastAsia"/>
-        </w:rPr>
-        <w:t>-20140321.zip</w:t>
-      </w:r>
-    </w:p>
-    <w:p>
-      <w:pPr>
-        <w:pStyle w:val="a3"/>
-        <w:ind w:left="357"/>
-      </w:pPr>
-      <w:r>
-        <w:rPr>
-          <w:rFonts w:hint="eastAsia"/>
-        </w:rPr>
-        <w:t>推荐下载网址：</w:t>
-      </w:r>
-      <w:r>
-        <w:t>http://pan.baidu.com/s/1AB9in</w:t>
-      </w:r>
-    </w:p>
-    <w:p>
-      <w:pPr>
-        <w:pStyle w:val="a3"/>
-        <w:ind w:left="357"/>
-      </w:pPr>
-      <w:r>
-        <w:rPr>
-          <w:rFonts w:hint="eastAsia"/>
-        </w:rPr>
-        <w:t>解压命令同上，解压完成后即可使用了，</w:t>
-      </w:r>
-      <w:r>
-        <w:rPr>
-          <w:rFonts w:hint="eastAsia"/>
-        </w:rPr>
-        <w:t>里面包含</w:t>
-      </w:r>
-      <w:r>
-        <w:rPr>
-          <w:rFonts w:hint="eastAsia"/>
-        </w:rPr>
-        <w:t>eclipse</w:t>
-      </w:r>
-      <w:r>
-        <w:rPr>
-          <w:rFonts w:hint="eastAsia"/>
-        </w:rPr>
-        <w:t>和</w:t>
-      </w:r>
-      <w:proofErr w:type="spellStart"/>
-      <w:r>
-        <w:rPr>
-          <w:rFonts w:hint="eastAsia"/>
-        </w:rPr>
-        <w:t>sdk</w:t>
-      </w:r>
-      <w:proofErr w:type="spellEnd"/>
-      <w:r>
-        <w:rPr>
-          <w:rFonts w:hint="eastAsia"/>
-        </w:rPr>
-        <w:t>，不需要再进行配置其他，直接使用。</w:t>
-      </w:r>
-    </w:p>
-    <w:p>
-      <w:pPr>
-        <w:pStyle w:val="a3"/>
-        <w:ind w:left="357"/>
-      </w:pPr>
-      <w:r>
-        <w:rPr>
-          <w:rFonts w:hint="eastAsia"/>
-        </w:rPr>
-        <w:t>并将</w:t>
-      </w:r>
-      <w:r>
-        <w:rPr>
-          <w:rFonts w:hint="eastAsia"/>
-        </w:rPr>
-        <w:t>tools</w:t>
-      </w:r>
-      <w:r>
-        <w:rPr>
-          <w:rFonts w:hint="eastAsia"/>
-        </w:rPr>
-        <w:t>、</w:t>
-      </w:r>
-      <w:r>
-        <w:rPr>
-          <w:rFonts w:hint="eastAsia"/>
-        </w:rPr>
-        <w:t>platform-tools</w:t>
-      </w:r>
-      <w:r>
-        <w:rPr>
-          <w:rFonts w:hint="eastAsia"/>
-        </w:rPr>
-        <w:t>加入</w:t>
-      </w:r>
-      <w:r>
-        <w:rPr>
-          <w:rFonts w:hint="eastAsia"/>
-        </w:rPr>
-        <w:t>环境变量</w:t>
-      </w:r>
-      <w:r>
-        <w:rPr>
-          <w:rFonts w:hint="eastAsia"/>
-        </w:rPr>
-        <w:t>,</w:t>
-      </w:r>
-      <w:r>
-        <w:rPr>
-          <w:rFonts w:hint="eastAsia"/>
-        </w:rPr>
-        <w:t>这样就可以直接使用</w:t>
-      </w:r>
-      <w:proofErr w:type="spellStart"/>
-      <w:r>
-        <w:rPr>
-          <w:rFonts w:hint="eastAsia"/>
-        </w:rPr>
-        <w:t>adb</w:t>
-      </w:r>
-      <w:proofErr w:type="spellEnd"/>
-      <w:r>
-        <w:rPr>
-          <w:rFonts w:hint="eastAsia"/>
-        </w:rPr>
-        <w:t>和模拟器了</w:t>
-      </w:r>
-    </w:p>
-    <w:p>
-      <w:pPr>
-        <w:pStyle w:val="a3"/>
-        <w:numPr>
-          <w:ilvl w:val="0"/>
-          <w:numId w:val="2"/>
-        </w:numPr>
-        <w:ind w:firstLineChars="0"/>
-        <w:outlineLvl w:val="0"/>
-        <w:rPr>
-          <w:b/>
-        </w:rPr>
-      </w:pPr>
-      <w:r>
-        <w:rPr>
-          <w:b/>
-        </w:rPr>
-        <w:t>A</w:t>
-      </w:r>
-      <w:r>
-        <w:rPr>
-          <w:rFonts w:hint="eastAsia"/>
-          <w:b/>
-        </w:rPr>
-        <w:t>nt</w:t>
-      </w:r>
-      <w:r>
-        <w:rPr>
-          <w:rFonts w:hint="eastAsia"/>
-          <w:b/>
-        </w:rPr>
-        <w:t>工具</w:t>
-      </w:r>
-      <w:r>
-        <w:rPr>
-          <w:rFonts w:hint="eastAsia"/>
-          <w:b/>
-        </w:rPr>
-        <w:t>：</w:t>
-      </w:r>
-    </w:p>
-    <w:p>
-      <w:pPr>
-        <w:pStyle w:val="a3"/>
-        <w:ind w:left="357"/>
-      </w:pPr>
-      <w:r>
-        <w:rPr>
-          <w:rFonts w:hint="eastAsia"/>
-        </w:rPr>
-        <w:t>ant</w:t>
-      </w:r>
-      <w:r>
-        <w:rPr>
-          <w:rFonts w:hint="eastAsia"/>
-        </w:rPr>
-        <w:t>本来是</w:t>
-      </w:r>
-      <w:proofErr w:type="spellStart"/>
-      <w:r>
-        <w:rPr>
-          <w:rFonts w:hint="eastAsia"/>
-        </w:rPr>
-        <w:t>sdk</w:t>
-      </w:r>
-      <w:proofErr w:type="spellEnd"/>
-      <w:r>
-        <w:rPr>
-          <w:rFonts w:hint="eastAsia"/>
-        </w:rPr>
-        <w:t>的</w:t>
-      </w:r>
-      <w:proofErr w:type="gramStart"/>
-      <w:r>
-        <w:rPr>
-          <w:rFonts w:hint="eastAsia"/>
-        </w:rPr>
-        <w:t>一</w:t>
-      </w:r>
-      <w:proofErr w:type="gramEnd"/>
-      <w:r>
-        <w:rPr>
-          <w:rFonts w:hint="eastAsia"/>
-        </w:rPr>
-        <w:t>个子工具，但由于它集成了</w:t>
-      </w:r>
-      <w:proofErr w:type="spellStart"/>
-      <w:r>
-        <w:rPr>
-          <w:rFonts w:hint="eastAsia"/>
-        </w:rPr>
-        <w:t>sdk</w:t>
-      </w:r>
-      <w:proofErr w:type="spellEnd"/>
-      <w:r>
-        <w:rPr>
-          <w:rFonts w:hint="eastAsia"/>
-        </w:rPr>
-        <w:t>的许多功能，用于一步</w:t>
-      </w:r>
-      <w:r>
-        <w:rPr>
-          <w:rFonts w:hint="eastAsia"/>
-        </w:rPr>
-        <w:t>打包成</w:t>
-      </w:r>
-      <w:proofErr w:type="spellStart"/>
-      <w:r>
-        <w:rPr>
-          <w:rFonts w:hint="eastAsia"/>
-        </w:rPr>
-        <w:t>apk</w:t>
-      </w:r>
-      <w:proofErr w:type="spellEnd"/>
-      <w:r>
-        <w:rPr>
-          <w:rFonts w:hint="eastAsia"/>
-        </w:rPr>
-        <w:t>。</w:t>
-      </w:r>
-    </w:p>
-    <w:p>
-      <w:r>
-        <w:rPr>
-          <w:rFonts w:hint="eastAsia"/>
-        </w:rPr>
-        <w:t xml:space="preserve">  </w:t>
-      </w:r>
-      <w:r>
-        <w:rPr>
-          <w:rFonts w:hint="eastAsia"/>
-        </w:rPr>
-        <w:tab/>
-      </w:r>
-      <w:r>
-        <w:rPr>
-          <w:rFonts w:hint="eastAsia"/>
-        </w:rPr>
-        <w:tab/>
-      </w:r>
-      <w:r>
-        <w:rPr>
-          <w:rFonts w:hint="eastAsia"/>
-        </w:rPr>
-        <w:t>安装：</w:t>
-      </w:r>
-      <w:proofErr w:type="gramStart"/>
-      <w:r>
-        <w:rPr>
-          <w:rFonts w:hint="eastAsia"/>
-        </w:rPr>
-        <w:t>apache-ant-1.9.4-bin.tar</w:t>
-      </w:r>
-      <w:r>
-        <w:rPr>
-          <w:rFonts w:hint="eastAsia"/>
-        </w:rPr>
-        <w:t>.gz</w:t>
-      </w:r>
-      <w:proofErr w:type="gramEnd"/>
-    </w:p>
-    <w:p>
-      <w:pPr>
-        <w:pStyle w:val="a3"/>
-        <w:ind w:left="357"/>
-      </w:pPr>
-      <w:r>
-        <w:rPr>
-          <w:rFonts w:hint="eastAsia"/>
-        </w:rPr>
-        <w:tab/>
-      </w:r>
-      <w:r>
-        <w:rPr>
-          <w:rFonts w:hint="eastAsia"/>
-        </w:rPr>
-        <w:t>推荐下载网址：</w:t>
-      </w:r>
-      <w:hyperlink r:id="rId9" w:history="1">
-        <w:r>
-          <w:t>http://download.csdn.net/download/sams_on361/7808511</w:t>
-        </w:r>
-      </w:hyperlink>
-    </w:p>
-    <w:p>
-      <w:pPr>
-        <w:pStyle w:val="a3"/>
-        <w:ind w:left="357"/>
-      </w:pPr>
-      <w:r>
-        <w:rPr>
-          <w:rFonts w:hint="eastAsia"/>
-        </w:rPr>
-        <w:t xml:space="preserve"> </w:t>
-      </w:r>
-      <w:r>
-        <w:rPr>
-          <w:rFonts w:hint="eastAsia"/>
-        </w:rPr>
-        <w:t>解压命令：</w:t>
-      </w:r>
-      <w:proofErr w:type="gramStart"/>
-      <w:r>
-        <w:rPr>
-          <w:rFonts w:ascii="微软雅黑" w:eastAsia="微软雅黑" w:hAnsi="微软雅黑" w:hint="eastAsia"/>
-          <w:color w:val="333333"/>
-          <w:sz w:val="18"/>
-          <w:szCs w:val="18"/>
-          <w:shd w:val="clear" w:color="auto" w:fill="F8F8F8"/>
-        </w:rPr>
-        <w:t>tar</w:t>
-      </w:r>
-      <w:proofErr w:type="gramEnd"/>
-      <w:r>
-        <w:rPr>
-          <w:rFonts w:ascii="微软雅黑" w:eastAsia="微软雅黑" w:hAnsi="微软雅黑" w:hint="eastAsia"/>
-          <w:color w:val="333333"/>
-          <w:sz w:val="18"/>
-          <w:szCs w:val="18"/>
-          <w:shd w:val="clear" w:color="auto" w:fill="F8F8F8"/>
-        </w:rPr>
-        <w:t xml:space="preserve"> -</w:t>
-      </w:r>
-      <w:proofErr w:type="spellStart"/>
-      <w:r>
-        <w:rPr>
-          <w:rFonts w:ascii="微软雅黑" w:eastAsia="微软雅黑" w:hAnsi="微软雅黑" w:hint="eastAsia"/>
-          <w:color w:val="333333"/>
-          <w:sz w:val="18"/>
-          <w:szCs w:val="18"/>
-          <w:shd w:val="clear" w:color="auto" w:fill="F8F8F8"/>
-        </w:rPr>
-        <w:t>zxvf</w:t>
-      </w:r>
-      <w:proofErr w:type="spellEnd"/>
-      <w:r>
-        <w:rPr>
-          <w:rFonts w:ascii="微软雅黑" w:eastAsia="微软雅黑" w:hAnsi="微软雅黑" w:hint="eastAsia"/>
-          <w:color w:val="333333"/>
-          <w:sz w:val="18"/>
-          <w:szCs w:val="18"/>
-          <w:shd w:val="clear" w:color="auto" w:fill="F8F8F8"/>
-        </w:rPr>
-        <w:t xml:space="preserve"> apache-ant1.9.4-bin.tar.gz</w:t>
-      </w:r>
-    </w:p>
-    <w:p>
-      <w:r>
-        <w:rPr>
-          <w:rFonts w:hint="eastAsia"/>
-        </w:rPr>
-        <w:tab/>
-      </w:r>
-      <w:r>
-        <w:rPr>
-          <w:rFonts w:hint="eastAsia"/>
-        </w:rPr>
-        <w:tab/>
-      </w:r>
-      <w:r>
-        <w:rPr>
-          <w:rFonts w:hint="eastAsia"/>
-        </w:rPr>
-        <w:t>解压后，将</w:t>
+        <w:t>执行成功后，在</w:t>
+      </w:r>
+      <w:r>
+        <w:rPr>
+          <w:rFonts w:hint="eastAsia"/>
+        </w:rPr>
+        <w:t xml:space="preserve">opt </w:t>
+      </w:r>
+      <w:r>
+        <w:rPr>
+          <w:rFonts w:hint="eastAsia"/>
+        </w:rPr>
+        <w:t>下应该有</w:t>
+      </w:r>
+      <w:r>
+        <w:rPr>
+          <w:rFonts w:hint="eastAsia"/>
+        </w:rPr>
+        <w:t xml:space="preserve">android-18-toolchains </w:t>
+      </w:r>
+      <w:r>
+        <w:rPr>
+          <w:rFonts w:hint="eastAsia"/>
+        </w:rPr>
+        <w:t>这个目录。</w:t>
+      </w:r>
+      <w:r>
+        <w:rPr>
+          <w:rFonts w:hint="eastAsia"/>
+        </w:rPr>
+        <w:t>在</w:t>
       </w:r>
       <w:r>
         <w:rPr>
@@ -2571,819 +1682,19 @@
         <w:rPr>
           <w:rFonts w:hint="eastAsia"/>
         </w:rPr>
-        <w:t>目录加入</w:t>
-      </w:r>
-      <w:r>
-        <w:rPr>
-          <w:rFonts w:hint="eastAsia"/>
-        </w:rPr>
-        <w:t>环境变量</w:t>
-      </w:r>
-      <w:r>
-        <w:rPr>
-          <w:rFonts w:hint="eastAsia"/>
-        </w:rPr>
-        <w:t>，就可以直接使用</w:t>
-      </w:r>
-      <w:r>
-        <w:rPr>
-          <w:rFonts w:hint="eastAsia"/>
-        </w:rPr>
-        <w:t>ant</w:t>
-      </w:r>
-      <w:r>
-        <w:rPr>
-          <w:rFonts w:hint="eastAsia"/>
-        </w:rPr>
-        <w:t>命令了。</w:t>
-      </w:r>
-    </w:p>
-    <w:p>
-      <w:r>
-        <w:rPr>
-          <w:rFonts w:hint="eastAsia"/>
-        </w:rPr>
-        <w:t xml:space="preserve">        </w:t>
-      </w:r>
-      <w:r>
-        <w:rPr>
-          <w:rFonts w:hint="eastAsia"/>
-        </w:rPr>
-        <w:t>打包</w:t>
-      </w:r>
-      <w:proofErr w:type="spellStart"/>
-      <w:r>
-        <w:rPr>
-          <w:rFonts w:hint="eastAsia"/>
-        </w:rPr>
-        <w:t>apk</w:t>
-      </w:r>
-      <w:proofErr w:type="spellEnd"/>
-      <w:r>
-        <w:rPr>
-          <w:rFonts w:hint="eastAsia"/>
-        </w:rPr>
-        <w:t>只需要在</w:t>
-      </w:r>
-      <w:r>
-        <w:rPr>
-          <w:rFonts w:hint="eastAsia"/>
-        </w:rPr>
-        <w:t>android</w:t>
-      </w:r>
-      <w:r>
-        <w:rPr>
-          <w:rFonts w:hint="eastAsia"/>
-        </w:rPr>
-        <w:t>工程目录下执行：</w:t>
-      </w:r>
-      <w:proofErr w:type="gramStart"/>
-      <w:r>
-        <w:rPr>
-          <w:rFonts w:hint="eastAsia"/>
-        </w:rPr>
-        <w:t>ant  release</w:t>
-      </w:r>
-      <w:proofErr w:type="gramEnd"/>
-    </w:p>
-    <w:p>
-      <w:pPr>
-        <w:pStyle w:val="a3"/>
-        <w:numPr>
-          <w:ilvl w:val="0"/>
-          <w:numId w:val="2"/>
-        </w:numPr>
-        <w:ind w:firstLineChars="0"/>
-        <w:outlineLvl w:val="0"/>
-        <w:rPr>
-          <w:b/>
-        </w:rPr>
-      </w:pPr>
-      <w:r>
-        <w:rPr>
-          <w:rFonts w:hint="eastAsia"/>
-          <w:b/>
-        </w:rPr>
-        <w:t>工具使用</w:t>
-      </w:r>
-    </w:p>
-    <w:p>
-      <w:pPr>
-        <w:pStyle w:val="a3"/>
-        <w:numPr>
-          <w:ilvl w:val="0"/>
-          <w:numId w:val="3"/>
-        </w:numPr>
-        <w:ind w:firstLineChars="0"/>
-      </w:pPr>
-      <w:proofErr w:type="spellStart"/>
-      <w:r>
-        <w:rPr>
-          <w:rFonts w:hint="eastAsia"/>
-        </w:rPr>
-        <w:t>ndk</w:t>
-      </w:r>
-      <w:proofErr w:type="spellEnd"/>
-      <w:r>
-        <w:rPr>
-          <w:rFonts w:hint="eastAsia"/>
-        </w:rPr>
-        <w:t>交叉编译</w:t>
-      </w:r>
-    </w:p>
-    <w:p>
-      <w:pPr>
-        <w:pStyle w:val="a3"/>
-        <w:ind w:left="780" w:firstLineChars="0" w:firstLine="0"/>
-      </w:pPr>
-      <w:r>
-        <w:rPr>
-          <w:rFonts w:hint="eastAsia"/>
-        </w:rPr>
-        <w:t>在</w:t>
-      </w:r>
-      <w:proofErr w:type="spellStart"/>
-      <w:r>
-        <w:rPr>
-          <w:rFonts w:hint="eastAsia"/>
-        </w:rPr>
-        <w:t>cmakelist</w:t>
-      </w:r>
-      <w:proofErr w:type="spellEnd"/>
-      <w:r>
-        <w:rPr>
-          <w:rFonts w:hint="eastAsia"/>
-        </w:rPr>
-        <w:t>里将编译器路径替换成</w:t>
-      </w:r>
-      <w:proofErr w:type="spellStart"/>
-      <w:r>
-        <w:rPr>
-          <w:rFonts w:hint="eastAsia"/>
-        </w:rPr>
-        <w:t>ndk</w:t>
-      </w:r>
-      <w:proofErr w:type="spellEnd"/>
-      <w:r>
-        <w:rPr>
-          <w:rFonts w:hint="eastAsia"/>
-        </w:rPr>
-        <w:t>编译器路径即可编译成可以在</w:t>
-      </w:r>
-      <w:r>
-        <w:rPr>
-          <w:rFonts w:hint="eastAsia"/>
-        </w:rPr>
-        <w:t>android</w:t>
-      </w:r>
-      <w:r>
-        <w:rPr>
-          <w:rFonts w:hint="eastAsia"/>
-        </w:rPr>
-        <w:t>上运行的进程</w:t>
-      </w:r>
-    </w:p>
-    <w:p>
-      <w:pPr>
-        <w:pStyle w:val="a3"/>
-        <w:ind w:left="780" w:firstLineChars="0" w:firstLine="0"/>
-      </w:pPr>
-      <w:proofErr w:type="gramStart"/>
-      <w:r>
-        <w:rPr>
-          <w:rFonts w:hint="eastAsia"/>
-        </w:rPr>
-        <w:t>SET(</w:t>
-      </w:r>
-      <w:proofErr w:type="gramEnd"/>
-      <w:r>
-        <w:rPr>
-          <w:rFonts w:hint="eastAsia"/>
-        </w:rPr>
-        <w:t xml:space="preserve">NDK_PATH  </w:t>
-      </w:r>
-      <w:r>
-        <w:t>“</w:t>
-      </w:r>
-      <w:r>
-        <w:rPr>
-          <w:rFonts w:hint="eastAsia"/>
-        </w:rPr>
-        <w:t>/opt/android-18-toolchain</w:t>
-      </w:r>
-      <w:r>
-        <w:t>”</w:t>
-      </w:r>
-      <w:r>
-        <w:rPr>
-          <w:rFonts w:hint="eastAsia"/>
-        </w:rPr>
-        <w:t>)</w:t>
-      </w:r>
-    </w:p>
-    <w:p>
-      <w:pPr>
-        <w:pStyle w:val="a3"/>
-        <w:ind w:left="780" w:firstLineChars="0" w:firstLine="0"/>
-      </w:pPr>
-      <w:proofErr w:type="gramStart"/>
-      <w:r>
-        <w:t>SET(</w:t>
-      </w:r>
-      <w:proofErr w:type="gramEnd"/>
-      <w:r>
-        <w:t>CMAKE_CXX_COMPILER</w:t>
-      </w:r>
-      <w:r>
-        <w:rPr>
-          <w:rFonts w:hint="eastAsia"/>
-        </w:rPr>
-        <w:t xml:space="preserve"> </w:t>
-      </w:r>
-      <w:r>
-        <w:t xml:space="preserve"> "${</w:t>
-      </w:r>
-      <w:r>
-        <w:rPr>
-          <w:rFonts w:hint="eastAsia"/>
-        </w:rPr>
-        <w:t>NDK</w:t>
-      </w:r>
-      <w:r>
-        <w:t>_PATH}/bin/arm-</w:t>
-      </w:r>
-      <w:proofErr w:type="spellStart"/>
-      <w:r>
-        <w:t>linux</w:t>
-      </w:r>
-      <w:proofErr w:type="spellEnd"/>
-      <w:r>
-        <w:t>-</w:t>
-      </w:r>
-      <w:proofErr w:type="spellStart"/>
-      <w:r>
-        <w:t>androideabi</w:t>
-      </w:r>
-      <w:proofErr w:type="spellEnd"/>
-      <w:r>
-        <w:t>-g++")</w:t>
-      </w:r>
-    </w:p>
-    <w:p>
-      <w:pPr>
-        <w:pStyle w:val="a3"/>
-        <w:ind w:left="780" w:firstLineChars="0" w:firstLine="0"/>
-      </w:pPr>
-      <w:proofErr w:type="gramStart"/>
-      <w:r>
-        <w:t>SET(</w:t>
-      </w:r>
-      <w:proofErr w:type="gramEnd"/>
-      <w:r>
-        <w:t xml:space="preserve">CMAKE_C_COMPILER </w:t>
-      </w:r>
-      <w:r>
-        <w:rPr>
-          <w:rFonts w:hint="eastAsia"/>
-        </w:rPr>
-        <w:t xml:space="preserve"> </w:t>
-      </w:r>
-      <w:r>
-        <w:t>"${</w:t>
-      </w:r>
-      <w:r>
-        <w:rPr>
-          <w:rFonts w:hint="eastAsia"/>
-        </w:rPr>
-        <w:t>NDK</w:t>
-      </w:r>
-      <w:r>
-        <w:t>_PATH}/bin/arm-</w:t>
-      </w:r>
-      <w:proofErr w:type="spellStart"/>
-      <w:r>
-        <w:t>linux</w:t>
-      </w:r>
-      <w:proofErr w:type="spellEnd"/>
-      <w:r>
-        <w:t>-</w:t>
-      </w:r>
-      <w:proofErr w:type="spellStart"/>
-      <w:r>
-        <w:t>androideabi-gcc</w:t>
-      </w:r>
-      <w:proofErr w:type="spellEnd"/>
-      <w:r>
-        <w:t>")</w:t>
-      </w:r>
-    </w:p>
-    <w:p>
-      <w:pPr>
-        <w:pStyle w:val="a3"/>
-        <w:numPr>
-          <w:ilvl w:val="0"/>
-          <w:numId w:val="3"/>
-        </w:numPr>
-        <w:ind w:firstLineChars="0"/>
-      </w:pPr>
-      <w:r>
-        <w:rPr>
-          <w:rFonts w:hint="eastAsia"/>
-        </w:rPr>
-        <w:t>创建</w:t>
-      </w:r>
-      <w:r>
-        <w:rPr>
-          <w:rFonts w:hint="eastAsia"/>
-        </w:rPr>
-        <w:t>android</w:t>
-      </w:r>
-      <w:r>
-        <w:rPr>
-          <w:rFonts w:hint="eastAsia"/>
-        </w:rPr>
-        <w:t>工程</w:t>
-      </w:r>
-    </w:p>
-    <w:p>
-      <w:pPr>
-        <w:pStyle w:val="a3"/>
-        <w:ind w:left="780" w:firstLineChars="0" w:firstLine="0"/>
-      </w:pPr>
-      <w:r>
-        <w:rPr>
-          <w:rFonts w:hint="eastAsia"/>
-        </w:rPr>
-        <w:t>创建一个空文件夹，执行</w:t>
-      </w:r>
-      <w:r>
-        <w:rPr>
-          <w:rFonts w:hint="eastAsia"/>
-        </w:rPr>
-        <w:t>：</w:t>
-      </w:r>
-    </w:p>
-    <w:p>
-      <w:pPr>
-        <w:pStyle w:val="a3"/>
-        <w:ind w:left="780" w:firstLineChars="0" w:firstLine="0"/>
-      </w:pPr>
-      <w:proofErr w:type="gramStart"/>
-      <w:r>
-        <w:t>android</w:t>
-      </w:r>
-      <w:proofErr w:type="gramEnd"/>
-      <w:r>
-        <w:t xml:space="preserve"> create project --name  </w:t>
-      </w:r>
-      <w:proofErr w:type="spellStart"/>
-      <w:r>
-        <w:t>proname</w:t>
-      </w:r>
-      <w:proofErr w:type="spellEnd"/>
-      <w:r>
-        <w:t xml:space="preserve">  --target android-19  --path  ./  --package  </w:t>
-      </w:r>
-      <w:proofErr w:type="spellStart"/>
-      <w:r>
-        <w:t>com.proname</w:t>
-      </w:r>
-      <w:proofErr w:type="spellEnd"/>
-      <w:r>
-        <w:rPr>
-          <w:rFonts w:hint="eastAsia"/>
-        </w:rPr>
-        <w:t xml:space="preserve"> </w:t>
-      </w:r>
-      <w:r>
-        <w:t xml:space="preserve"> --activity  </w:t>
-      </w:r>
-      <w:proofErr w:type="spellStart"/>
-      <w:r>
-        <w:t>activity_name</w:t>
-      </w:r>
-      <w:proofErr w:type="spellEnd"/>
-    </w:p>
-    <w:p>
-      <w:pPr>
-        <w:pStyle w:val="a3"/>
-        <w:ind w:left="780" w:firstLineChars="0" w:firstLine="0"/>
-      </w:pPr>
-      <w:r>
-        <w:rPr>
-          <w:rFonts w:hint="eastAsia"/>
-        </w:rPr>
-        <w:t>比如创建一个</w:t>
-      </w:r>
-      <w:proofErr w:type="spellStart"/>
-      <w:r>
-        <w:rPr>
-          <w:rFonts w:hint="eastAsia"/>
-        </w:rPr>
-        <w:t>sdl</w:t>
-      </w:r>
-      <w:proofErr w:type="spellEnd"/>
-      <w:r>
-        <w:rPr>
-          <w:rFonts w:hint="eastAsia"/>
-        </w:rPr>
-        <w:t>的</w:t>
-      </w:r>
-      <w:r>
-        <w:rPr>
-          <w:rFonts w:hint="eastAsia"/>
-        </w:rPr>
-        <w:t>android</w:t>
-      </w:r>
-      <w:r>
-        <w:rPr>
-          <w:rFonts w:hint="eastAsia"/>
-        </w:rPr>
-        <w:t>工程：</w:t>
-      </w:r>
-    </w:p>
-    <w:p>
-      <w:pPr>
-        <w:pStyle w:val="a3"/>
-        <w:ind w:left="780" w:firstLineChars="0" w:firstLine="0"/>
-      </w:pPr>
-      <w:proofErr w:type="gramStart"/>
-      <w:r>
-        <w:t>android</w:t>
-      </w:r>
-      <w:proofErr w:type="gramEnd"/>
-      <w:r>
-        <w:t xml:space="preserve"> create project --name  </w:t>
-      </w:r>
-      <w:proofErr w:type="spellStart"/>
-      <w:r>
-        <w:rPr>
-          <w:rFonts w:hint="eastAsia"/>
-        </w:rPr>
-        <w:t>SmartDevice</w:t>
-      </w:r>
-      <w:proofErr w:type="spellEnd"/>
-      <w:r>
-        <w:t xml:space="preserve">  --target android-18  --path  ./  --package  </w:t>
-      </w:r>
-      <w:proofErr w:type="spellStart"/>
-      <w:r>
-        <w:t>com.</w:t>
-      </w:r>
-      <w:r>
-        <w:rPr>
-          <w:rFonts w:hint="eastAsia"/>
-        </w:rPr>
-        <w:t>SmartDevice</w:t>
-      </w:r>
-      <w:proofErr w:type="spellEnd"/>
-      <w:r>
-        <w:t xml:space="preserve"> </w:t>
-      </w:r>
-      <w:r>
-        <w:rPr>
-          <w:rFonts w:hint="eastAsia"/>
-        </w:rPr>
-        <w:t xml:space="preserve"> </w:t>
-      </w:r>
-      <w:r>
-        <w:t xml:space="preserve">--activity  </w:t>
-      </w:r>
-      <w:proofErr w:type="spellStart"/>
-      <w:r>
-        <w:t>MainA</w:t>
-      </w:r>
-      <w:r>
-        <w:rPr>
-          <w:rFonts w:hint="eastAsia"/>
-        </w:rPr>
-        <w:t>ctive</w:t>
-      </w:r>
-      <w:proofErr w:type="spellEnd"/>
-    </w:p>
-    <w:p>
-      <w:pPr>
-        <w:pStyle w:val="a3"/>
-        <w:ind w:left="780" w:firstLineChars="0" w:firstLine="0"/>
-      </w:pPr>
-      <w:r>
-        <w:rPr>
-          <w:rFonts w:hint="eastAsia"/>
-        </w:rPr>
-        <w:t>其中，</w:t>
-      </w:r>
-      <w:r>
-        <w:rPr>
-          <w:rFonts w:hint="eastAsia"/>
-        </w:rPr>
-        <w:t xml:space="preserve">target </w:t>
-      </w:r>
-      <w:r>
-        <w:rPr>
-          <w:rFonts w:hint="eastAsia"/>
-        </w:rPr>
-        <w:t>想使用哪个，可以根据上表选择，但有些可能没有安装，可以通过命令：</w:t>
-      </w:r>
-      <w:r>
-        <w:rPr>
-          <w:rFonts w:hint="eastAsia"/>
-        </w:rPr>
-        <w:t xml:space="preserve">android list target </w:t>
-      </w:r>
-      <w:r>
-        <w:rPr>
-          <w:rFonts w:hint="eastAsia"/>
-        </w:rPr>
-        <w:t>来查看</w:t>
-      </w:r>
-    </w:p>
-    <w:p>
-      <w:pPr>
-        <w:pStyle w:val="a3"/>
-        <w:numPr>
-          <w:ilvl w:val="0"/>
-          <w:numId w:val="3"/>
-        </w:numPr>
-        <w:ind w:firstLineChars="0"/>
-      </w:pPr>
-      <w:r>
-        <w:rPr>
-          <w:rFonts w:hint="eastAsia"/>
-        </w:rPr>
-        <w:t>更新</w:t>
-      </w:r>
-      <w:r>
-        <w:rPr>
-          <w:rFonts w:hint="eastAsia"/>
-        </w:rPr>
-        <w:t>android</w:t>
-      </w:r>
-      <w:r>
-        <w:rPr>
-          <w:rFonts w:hint="eastAsia"/>
-        </w:rPr>
-        <w:t>工程</w:t>
-      </w:r>
-    </w:p>
-    <w:p>
-      <w:pPr>
-        <w:pStyle w:val="a3"/>
-        <w:ind w:left="780" w:firstLineChars="0" w:firstLine="0"/>
-      </w:pPr>
-      <w:r>
-        <w:rPr>
-          <w:rFonts w:hint="eastAsia"/>
-        </w:rPr>
-        <w:t>从其他地方转移过来的</w:t>
-      </w:r>
-      <w:r>
-        <w:rPr>
-          <w:rFonts w:hint="eastAsia"/>
-        </w:rPr>
-        <w:t>android</w:t>
-      </w:r>
-      <w:r>
-        <w:rPr>
-          <w:rFonts w:hint="eastAsia"/>
-        </w:rPr>
-        <w:t>工程或想更新</w:t>
-      </w:r>
-      <w:r>
-        <w:rPr>
-          <w:rFonts w:hint="eastAsia"/>
-        </w:rPr>
-        <w:t>API LEVEL</w:t>
-      </w:r>
-      <w:r>
-        <w:rPr>
-          <w:rFonts w:hint="eastAsia"/>
-        </w:rPr>
-        <w:t>，或想更新项目名称可以使用以下命令：</w:t>
-      </w:r>
-    </w:p>
-    <w:p>
-      <w:pPr>
-        <w:pStyle w:val="a3"/>
-        <w:ind w:left="780" w:firstLineChars="0" w:firstLine="0"/>
-      </w:pPr>
-      <w:r>
-        <w:t xml:space="preserve">android update  project  --name  </w:t>
-      </w:r>
-      <w:proofErr w:type="spellStart"/>
-      <w:r>
-        <w:t>proname</w:t>
-      </w:r>
-      <w:proofErr w:type="spellEnd"/>
-      <w:r>
-        <w:t xml:space="preserve">  --target android-19  --path  ./  --package  </w:t>
-      </w:r>
-      <w:proofErr w:type="spellStart"/>
-      <w:r>
-        <w:t>com.proname</w:t>
-      </w:r>
-      <w:proofErr w:type="spellEnd"/>
-      <w:r>
-        <w:t xml:space="preserve"> --activity  </w:t>
-      </w:r>
-      <w:proofErr w:type="spellStart"/>
-      <w:r>
-        <w:t>activity_name</w:t>
-      </w:r>
-      <w:proofErr w:type="spellEnd"/>
-    </w:p>
-    <w:p>
-      <w:pPr>
-        <w:pStyle w:val="a3"/>
-        <w:ind w:left="780" w:firstLineChars="0" w:firstLine="0"/>
-      </w:pPr>
-      <w:r>
-        <w:rPr>
-          <w:rFonts w:hint="eastAsia"/>
-        </w:rPr>
-        <w:t>如想更新</w:t>
-      </w:r>
-      <w:r>
-        <w:rPr>
-          <w:rFonts w:hint="eastAsia"/>
-        </w:rPr>
-        <w:t>API LEVEL,</w:t>
-      </w:r>
-      <w:r>
-        <w:rPr>
-          <w:rFonts w:hint="eastAsia"/>
-        </w:rPr>
-        <w:t>只需要执行</w:t>
-      </w:r>
-    </w:p>
-    <w:p>
-      <w:pPr>
-        <w:pStyle w:val="a3"/>
-        <w:ind w:left="780" w:firstLineChars="0" w:firstLine="0"/>
-      </w:pPr>
-      <w:proofErr w:type="gramStart"/>
-      <w:r>
-        <w:t>android</w:t>
-      </w:r>
-      <w:r>
-        <w:rPr>
-          <w:rFonts w:hint="eastAsia"/>
-        </w:rPr>
-        <w:t xml:space="preserve">  update</w:t>
-      </w:r>
-      <w:proofErr w:type="gramEnd"/>
-      <w:r>
-        <w:rPr>
-          <w:rFonts w:hint="eastAsia"/>
-        </w:rPr>
-        <w:t xml:space="preserve"> project  --target  android-18  --path  ./</w:t>
-      </w:r>
-    </w:p>
-    <w:p>
-      <w:pPr>
-        <w:pStyle w:val="a3"/>
-        <w:numPr>
-          <w:ilvl w:val="0"/>
-          <w:numId w:val="3"/>
-        </w:numPr>
-        <w:ind w:firstLineChars="0"/>
-      </w:pPr>
-      <w:r>
-        <w:rPr>
-          <w:rFonts w:hint="eastAsia"/>
-        </w:rPr>
-        <w:t>打包成</w:t>
-      </w:r>
-      <w:proofErr w:type="spellStart"/>
-      <w:r>
-        <w:rPr>
-          <w:rFonts w:hint="eastAsia"/>
-        </w:rPr>
-        <w:t>apk</w:t>
-      </w:r>
-      <w:proofErr w:type="spellEnd"/>
-    </w:p>
-    <w:p>
-      <w:pPr>
-        <w:pStyle w:val="a3"/>
-        <w:ind w:left="780" w:firstLineChars="0" w:firstLine="0"/>
-      </w:pPr>
-      <w:r>
-        <w:rPr>
-          <w:rFonts w:hint="eastAsia"/>
-        </w:rPr>
-        <w:t>在</w:t>
-      </w:r>
-      <w:r>
-        <w:rPr>
-          <w:rFonts w:hint="eastAsia"/>
-        </w:rPr>
-        <w:t>android</w:t>
-      </w:r>
-      <w:r>
-        <w:rPr>
-          <w:rFonts w:hint="eastAsia"/>
-        </w:rPr>
-        <w:t>工程目录下，执行：</w:t>
-      </w:r>
-      <w:proofErr w:type="gramStart"/>
-      <w:r>
-        <w:rPr>
-          <w:rFonts w:hint="eastAsia"/>
-        </w:rPr>
-        <w:t>ant  release</w:t>
-      </w:r>
-      <w:proofErr w:type="gramEnd"/>
-    </w:p>
-    <w:p>
-      <w:pPr>
-        <w:pStyle w:val="a3"/>
-        <w:numPr>
-          <w:ilvl w:val="0"/>
-          <w:numId w:val="3"/>
-        </w:numPr>
-        <w:ind w:firstLineChars="0"/>
-      </w:pPr>
-      <w:r>
-        <w:rPr>
-          <w:rFonts w:hint="eastAsia"/>
-        </w:rPr>
-        <w:t>安装</w:t>
-      </w:r>
-      <w:proofErr w:type="spellStart"/>
-      <w:r>
-        <w:rPr>
-          <w:rFonts w:hint="eastAsia"/>
-        </w:rPr>
-        <w:t>apk</w:t>
-      </w:r>
-      <w:proofErr w:type="spellEnd"/>
-    </w:p>
-    <w:p>
-      <w:pPr>
-        <w:pStyle w:val="a3"/>
-        <w:ind w:left="780" w:firstLineChars="0" w:firstLine="0"/>
-      </w:pPr>
-      <w:proofErr w:type="spellStart"/>
-      <w:r>
-        <w:t>U</w:t>
-      </w:r>
-      <w:r>
-        <w:rPr>
-          <w:rFonts w:hint="eastAsia"/>
-        </w:rPr>
-        <w:t>sb</w:t>
-      </w:r>
-      <w:proofErr w:type="spellEnd"/>
-      <w:r>
-        <w:rPr>
-          <w:rFonts w:hint="eastAsia"/>
-        </w:rPr>
-        <w:t>数据线连接好手机后，执行</w:t>
-      </w:r>
-      <w:r>
-        <w:rPr>
-          <w:rFonts w:hint="eastAsia"/>
-        </w:rPr>
-        <w:t>:</w:t>
-      </w:r>
-      <w:proofErr w:type="spellStart"/>
-      <w:proofErr w:type="gramStart"/>
-      <w:r>
-        <w:rPr>
-          <w:rFonts w:hint="eastAsia"/>
-        </w:rPr>
-        <w:t>adb</w:t>
-      </w:r>
-      <w:proofErr w:type="spellEnd"/>
-      <w:proofErr w:type="gramEnd"/>
-      <w:r>
-        <w:rPr>
-          <w:rFonts w:hint="eastAsia"/>
-        </w:rPr>
-        <w:t xml:space="preserve"> install   </w:t>
-      </w:r>
-      <w:r>
-        <w:t>–</w:t>
-      </w:r>
-      <w:r>
-        <w:rPr>
-          <w:rFonts w:hint="eastAsia"/>
-        </w:rPr>
-        <w:t>r  ***.</w:t>
-      </w:r>
-      <w:proofErr w:type="spellStart"/>
-      <w:r>
-        <w:rPr>
-          <w:rFonts w:hint="eastAsia"/>
-        </w:rPr>
-        <w:t>apk</w:t>
-      </w:r>
-      <w:proofErr w:type="spellEnd"/>
-      <w:r>
-        <w:rPr>
-          <w:rFonts w:hint="eastAsia"/>
-        </w:rPr>
-        <w:t xml:space="preserve">  </w:t>
+        <w:t>下看看</w:t>
+      </w:r>
+      <w:r>
+        <w:rPr>
+          <w:rFonts w:hint="eastAsia"/>
+        </w:rPr>
+        <w:t xml:space="preserve">arm-linux-androideabi-gcc,arm-linux-androideabi-g++ </w:t>
+      </w:r>
+      <w:r>
+        <w:rPr>
+          <w:rFonts w:hint="eastAsia"/>
+        </w:rPr>
+        <w:t>是否存在，如果存在安装就完成了。</w:t>
       </w:r>
     </w:p>
     <w:p>
@@ -3399,17 +1710,6 @@
     </w:p>
     <w:p>
       <w:pPr>
-        <w:pStyle w:val="a3"/>
-        <w:ind w:left="360" w:firstLineChars="0" w:firstLine="0"/>
-        <w:rPr>
-          <w:b/>
-          <w:sz w:val="28"/>
-          <w:szCs w:val="28"/>
-        </w:rPr>
-      </w:pPr>
-    </w:p>
-    <w:p>
-      <w:pPr>
         <w:pStyle w:val="1"/>
       </w:pPr>
       <w:r>
@@ -3419,16 +1719,8 @@
         <w:rPr>
           <w:rFonts w:hint="eastAsia"/>
         </w:rPr>
-        <w:t xml:space="preserve">ndroid </w:t>
-      </w:r>
-      <w:proofErr w:type="spellStart"/>
-      <w:r>
-        <w:rPr>
-          <w:rFonts w:hint="eastAsia"/>
-        </w:rPr>
-        <w:t>sdl</w:t>
-      </w:r>
-      <w:proofErr w:type="spellEnd"/>
+        <w:t>ndroid sdl</w:t>
+      </w:r>
       <w:r>
         <w:rPr>
           <w:rFonts w:hint="eastAsia"/>
@@ -3456,7 +1748,6 @@
         </w:rPr>
         <w:t>编译</w:t>
       </w:r>
-      <w:proofErr w:type="spellStart"/>
       <w:r>
         <w:rPr>
           <w:rFonts w:hint="eastAsia"/>
@@ -3464,7 +1755,6 @@
         </w:rPr>
         <w:t>sdl</w:t>
       </w:r>
-      <w:proofErr w:type="spellEnd"/>
     </w:p>
     <w:p>
       <w:pPr>
@@ -3503,13 +1793,9 @@
         <w:pStyle w:val="a3"/>
         <w:ind w:left="780" w:firstLineChars="0" w:firstLine="0"/>
       </w:pPr>
-      <w:proofErr w:type="spellStart"/>
-      <w:proofErr w:type="gramStart"/>
       <w:r>
         <w:t>cmake</w:t>
       </w:r>
-      <w:proofErr w:type="spellEnd"/>
-      <w:proofErr w:type="gramEnd"/>
       <w:r>
         <w:rPr>
           <w:rFonts w:hint="eastAsia"/>
@@ -3556,7 +1842,7 @@
         <w:t>ER_PATH=</w:t>
       </w:r>
       <w:r>
-        <w:t>"/opt/android-1</w:t>
+        <w:t>/opt/android-1</w:t>
       </w:r>
       <w:r>
         <w:rPr>
@@ -3565,7 +1851,7 @@
         <w:t>8</w:t>
       </w:r>
       <w:r>
-        <w:t>-toolchain"</w:t>
+        <w:t>-toolchain</w:t>
       </w:r>
       <w:r>
         <w:rPr>
@@ -3808,7 +2094,6 @@
         <w:pStyle w:val="a3"/>
         <w:ind w:left="360" w:firstLineChars="0" w:firstLine="0"/>
         <w:rPr>
-          <w:rFonts w:hint="eastAsia"/>
           <w:b/>
         </w:rPr>
       </w:pPr>
@@ -3852,133 +2137,21 @@
           <w:rFonts w:hint="eastAsia"/>
           <w:b/>
         </w:rPr>
-        <w:t>&lt;</w:t>
-      </w:r>
-      <w:proofErr w:type="spellStart"/>
+        <w:t xml:space="preserve">&lt;hmi_sdk dir&gt;/Library/android/sdl  </w:t>
+      </w:r>
       <w:r>
         <w:rPr>
           <w:rFonts w:hint="eastAsia"/>
           <w:b/>
         </w:rPr>
-        <w:t>hmi_sdk</w:t>
-      </w:r>
-      <w:proofErr w:type="spellEnd"/>
+        <w:t>下，其他文件复制到</w:t>
+      </w:r>
       <w:r>
         <w:rPr>
           <w:rFonts w:hint="eastAsia"/>
           <w:b/>
         </w:rPr>
-        <w:t xml:space="preserve"> </w:t>
-      </w:r>
-      <w:proofErr w:type="spellStart"/>
-      <w:r>
-        <w:rPr>
-          <w:rFonts w:hint="eastAsia"/>
-          <w:b/>
-        </w:rPr>
-        <w:t>dir</w:t>
-      </w:r>
-      <w:proofErr w:type="spellEnd"/>
-      <w:r>
-        <w:rPr>
-          <w:rFonts w:hint="eastAsia"/>
-          <w:b/>
-        </w:rPr>
-        <w:t>&gt;/Library/android/</w:t>
-      </w:r>
-      <w:proofErr w:type="spellStart"/>
-      <w:r>
-        <w:rPr>
-          <w:rFonts w:hint="eastAsia"/>
-          <w:b/>
-        </w:rPr>
-        <w:t>sdl</w:t>
-      </w:r>
-      <w:proofErr w:type="spellEnd"/>
-      <w:r>
-        <w:rPr>
-          <w:rFonts w:hint="eastAsia"/>
-          <w:b/>
-        </w:rPr>
-        <w:t xml:space="preserve">  </w:t>
-      </w:r>
-      <w:r>
-        <w:rPr>
-          <w:rFonts w:hint="eastAsia"/>
-          <w:b/>
-        </w:rPr>
-        <w:t>下，其他文件复制到</w:t>
-      </w:r>
-      <w:r>
-        <w:rPr>
-          <w:rFonts w:hint="eastAsia"/>
-          <w:b/>
-        </w:rPr>
-        <w:t>&lt;</w:t>
-      </w:r>
-      <w:proofErr w:type="spellStart"/>
-      <w:r>
-        <w:rPr>
-          <w:rFonts w:hint="eastAsia"/>
-          <w:b/>
-        </w:rPr>
-        <w:t>hmi_sdk</w:t>
-      </w:r>
-      <w:proofErr w:type="spellEnd"/>
-      <w:r>
-        <w:rPr>
-          <w:rFonts w:hint="eastAsia"/>
-          <w:b/>
-        </w:rPr>
-        <w:t xml:space="preserve"> </w:t>
-      </w:r>
-      <w:proofErr w:type="spellStart"/>
-      <w:r>
-        <w:rPr>
-          <w:rFonts w:hint="eastAsia"/>
-          <w:b/>
-        </w:rPr>
-        <w:t>dir</w:t>
-      </w:r>
-      <w:proofErr w:type="spellEnd"/>
-      <w:r>
-        <w:rPr>
-          <w:rFonts w:hint="eastAsia"/>
-          <w:b/>
-        </w:rPr>
-        <w:t>&gt;/Library/android/</w:t>
-      </w:r>
-      <w:proofErr w:type="spellStart"/>
-      <w:r>
-        <w:rPr>
-          <w:rFonts w:hint="eastAsia"/>
-          <w:b/>
-        </w:rPr>
-        <w:t>sdl</w:t>
-      </w:r>
-      <w:proofErr w:type="spellEnd"/>
-      <w:r>
-        <w:rPr>
-          <w:rFonts w:hint="eastAsia"/>
-          <w:b/>
-        </w:rPr>
-        <w:t>/</w:t>
-      </w:r>
-      <w:proofErr w:type="spellStart"/>
-      <w:r>
-        <w:rPr>
-          <w:rFonts w:hint="eastAsia"/>
-          <w:b/>
-        </w:rPr>
-        <w:t>config</w:t>
-      </w:r>
-      <w:proofErr w:type="spellEnd"/>
-      <w:r>
-        <w:rPr>
-          <w:rFonts w:hint="eastAsia"/>
-          <w:b/>
-        </w:rPr>
-        <w:t>/</w:t>
+        <w:t>&lt;hmi_sdk dir&gt;/Library/android/sdl/config/</w:t>
       </w:r>
       <w:r>
         <w:rPr>
@@ -5391,6 +3564,95 @@
     </w:lvl>
   </w:abstractNum>
   <w:abstractNum w:abstractNumId="14">
+    <w:nsid w:val="49B739B6"/>
+    <w:multiLevelType w:val="hybridMultilevel"/>
+    <w:tmpl w:val="AF6668CE"/>
+    <w:lvl w:ilvl="0" w:tplc="7E9EE7BC">
+      <w:start w:val="1"/>
+      <w:numFmt w:val="decimal"/>
+      <w:lvlText w:val="%1、"/>
+      <w:lvlJc w:val="left"/>
+      <w:pPr>
+        <w:ind w:left="1137" w:hanging="360"/>
+      </w:pPr>
+      <w:rPr>
+        <w:rFonts w:hint="default"/>
+      </w:rPr>
+    </w:lvl>
+    <w:lvl w:ilvl="1" w:tplc="04090019" w:tentative="1">
+      <w:start w:val="1"/>
+      <w:numFmt w:val="lowerLetter"/>
+      <w:lvlText w:val="%2)"/>
+      <w:lvlJc w:val="left"/>
+      <w:pPr>
+        <w:ind w:left="1617" w:hanging="420"/>
+      </w:pPr>
+    </w:lvl>
+    <w:lvl w:ilvl="2" w:tplc="0409001B" w:tentative="1">
+      <w:start w:val="1"/>
+      <w:numFmt w:val="lowerRoman"/>
+      <w:lvlText w:val="%3."/>
+      <w:lvlJc w:val="right"/>
+      <w:pPr>
+        <w:ind w:left="2037" w:hanging="420"/>
+      </w:pPr>
+    </w:lvl>
+    <w:lvl w:ilvl="3" w:tplc="0409000F" w:tentative="1">
+      <w:start w:val="1"/>
+      <w:numFmt w:val="decimal"/>
+      <w:lvlText w:val="%4."/>
+      <w:lvlJc w:val="left"/>
+      <w:pPr>
+        <w:ind w:left="2457" w:hanging="420"/>
+      </w:pPr>
+    </w:lvl>
+    <w:lvl w:ilvl="4" w:tplc="04090019" w:tentative="1">
+      <w:start w:val="1"/>
+      <w:numFmt w:val="lowerLetter"/>
+      <w:lvlText w:val="%5)"/>
+      <w:lvlJc w:val="left"/>
+      <w:pPr>
+        <w:ind w:left="2877" w:hanging="420"/>
+      </w:pPr>
+    </w:lvl>
+    <w:lvl w:ilvl="5" w:tplc="0409001B" w:tentative="1">
+      <w:start w:val="1"/>
+      <w:numFmt w:val="lowerRoman"/>
+      <w:lvlText w:val="%6."/>
+      <w:lvlJc w:val="right"/>
+      <w:pPr>
+        <w:ind w:left="3297" w:hanging="420"/>
+      </w:pPr>
+    </w:lvl>
+    <w:lvl w:ilvl="6" w:tplc="0409000F" w:tentative="1">
+      <w:start w:val="1"/>
+      <w:numFmt w:val="decimal"/>
+      <w:lvlText w:val="%7."/>
+      <w:lvlJc w:val="left"/>
+      <w:pPr>
+        <w:ind w:left="3717" w:hanging="420"/>
+      </w:pPr>
+    </w:lvl>
+    <w:lvl w:ilvl="7" w:tplc="04090019" w:tentative="1">
+      <w:start w:val="1"/>
+      <w:numFmt w:val="lowerLetter"/>
+      <w:lvlText w:val="%8)"/>
+      <w:lvlJc w:val="left"/>
+      <w:pPr>
+        <w:ind w:left="4137" w:hanging="420"/>
+      </w:pPr>
+    </w:lvl>
+    <w:lvl w:ilvl="8" w:tplc="0409001B" w:tentative="1">
+      <w:start w:val="1"/>
+      <w:numFmt w:val="lowerRoman"/>
+      <w:lvlText w:val="%9."/>
+      <w:lvlJc w:val="right"/>
+      <w:pPr>
+        <w:ind w:left="4557" w:hanging="420"/>
+      </w:pPr>
+    </w:lvl>
+  </w:abstractNum>
+  <w:abstractNum w:abstractNumId="15">
     <w:nsid w:val="4A014E81"/>
     <w:multiLevelType w:val="hybridMultilevel"/>
     <w:tmpl w:val="F7CCE18A"/>
@@ -5476,7 +3738,7 @@
       </w:pPr>
     </w:lvl>
   </w:abstractNum>
-  <w:abstractNum w:abstractNumId="15">
+  <w:abstractNum w:abstractNumId="16">
     <w:nsid w:val="4EEA349B"/>
     <w:multiLevelType w:val="hybridMultilevel"/>
     <w:tmpl w:val="D7DCA5B6"/>
@@ -5589,7 +3851,7 @@
       </w:rPr>
     </w:lvl>
   </w:abstractNum>
-  <w:abstractNum w:abstractNumId="16">
+  <w:abstractNum w:abstractNumId="17">
     <w:nsid w:val="5032631F"/>
     <w:multiLevelType w:val="hybridMultilevel"/>
     <w:tmpl w:val="BE8A699E"/>
@@ -5702,7 +3964,7 @@
       </w:rPr>
     </w:lvl>
   </w:abstractNum>
-  <w:abstractNum w:abstractNumId="17">
+  <w:abstractNum w:abstractNumId="18">
     <w:nsid w:val="66ED7229"/>
     <w:multiLevelType w:val="hybridMultilevel"/>
     <w:tmpl w:val="D7C2AF4E"/>
@@ -5815,7 +4077,7 @@
       </w:rPr>
     </w:lvl>
   </w:abstractNum>
-  <w:abstractNum w:abstractNumId="18">
+  <w:abstractNum w:abstractNumId="19">
     <w:nsid w:val="7BA967E1"/>
     <w:multiLevelType w:val="hybridMultilevel"/>
     <w:tmpl w:val="15941D8E"/>
@@ -5904,7 +4166,7 @@
       </w:pPr>
     </w:lvl>
   </w:abstractNum>
-  <w:abstractNum w:abstractNumId="19">
+  <w:abstractNum w:abstractNumId="20">
     <w:nsid w:val="7FAF1E9C"/>
     <w:multiLevelType w:val="hybridMultilevel"/>
     <w:tmpl w:val="ED02FB52"/>
@@ -6021,7 +4283,7 @@
     <w:abstractNumId w:val="0"/>
   </w:num>
   <w:num w:numId="2">
-    <w:abstractNumId w:val="14"/>
+    <w:abstractNumId w:val="15"/>
   </w:num>
   <w:num w:numId="3">
     <w:abstractNumId w:val="7"/>
@@ -6039,7 +4301,7 @@
     <w:abstractNumId w:val="3"/>
   </w:num>
   <w:num w:numId="8">
-    <w:abstractNumId w:val="18"/>
+    <w:abstractNumId w:val="19"/>
   </w:num>
   <w:num w:numId="9">
     <w:abstractNumId w:val="5"/>
@@ -6048,19 +4310,19 @@
     <w:abstractNumId w:val="1"/>
   </w:num>
   <w:num w:numId="11">
-    <w:abstractNumId w:val="19"/>
+    <w:abstractNumId w:val="20"/>
   </w:num>
   <w:num w:numId="12">
     <w:abstractNumId w:val="12"/>
   </w:num>
   <w:num w:numId="13">
+    <w:abstractNumId w:val="18"/>
+  </w:num>
+  <w:num w:numId="14">
     <w:abstractNumId w:val="17"/>
   </w:num>
-  <w:num w:numId="14">
+  <w:num w:numId="15">
     <w:abstractNumId w:val="16"/>
-  </w:num>
-  <w:num w:numId="15">
-    <w:abstractNumId w:val="15"/>
   </w:num>
   <w:num w:numId="16">
     <w:abstractNumId w:val="11"/>
@@ -6076,6 +4338,9 @@
   </w:num>
   <w:num w:numId="20">
     <w:abstractNumId w:val="6"/>
+  </w:num>
+  <w:num w:numId="21">
+    <w:abstractNumId w:val="14"/>
   </w:num>
 </w:numbering>
 </file>
@@ -7298,7 +5563,7 @@
 </file>
 
 <file path=customXml/itemProps1.xml><?xml version="1.0" encoding="utf-8"?>
-<ds:datastoreItem xmlns:ds="http://schemas.openxmlformats.org/officeDocument/2006/customXml" ds:itemID="{A7F298B6-3E5E-4A11-A992-EBEDAF4CB8DA}">
+<ds:datastoreItem xmlns:ds="http://schemas.openxmlformats.org/officeDocument/2006/customXml" ds:itemID="{59249011-9AD3-414F-9DBD-757F2A72C8F4}">
   <ds:schemaRefs>
     <ds:schemaRef ds:uri="http://schemas.openxmlformats.org/officeDocument/2006/bibliography"/>
   </ds:schemaRefs>

</xml_diff>